<commit_message>
complete Intro and ER-diagram
</commit_message>
<xml_diff>
--- a/SRS/SRS.docx
+++ b/SRS/SRS.docx
@@ -68,7 +68,7 @@
       <w:pPr>
         <w:pStyle w:val="Heading5"/>
         <w:spacing w:before="195"/>
-        <w:ind w:left="10" w:right="6"/>
+        <w:ind w:left="10"/>
         <w:rPr>
           <w:rFonts w:asciiTheme="majorBidi" w:hAnsiTheme="majorBidi" w:cstheme="majorBidi"/>
           <w:sz w:val="32"/>
@@ -80,7 +80,7 @@
       <w:pPr>
         <w:pStyle w:val="Heading5"/>
         <w:spacing w:before="195"/>
-        <w:ind w:left="10" w:right="6"/>
+        <w:ind w:left="10"/>
         <w:rPr>
           <w:rFonts w:asciiTheme="majorBidi" w:hAnsiTheme="majorBidi" w:cstheme="majorBidi"/>
           <w:sz w:val="32"/>
@@ -100,7 +100,7 @@
       <w:pPr>
         <w:pStyle w:val="Heading5"/>
         <w:spacing w:before="195"/>
-        <w:ind w:left="10" w:right="6"/>
+        <w:ind w:left="10"/>
         <w:rPr>
           <w:rFonts w:asciiTheme="majorBidi" w:hAnsiTheme="majorBidi" w:cstheme="majorBidi"/>
           <w:sz w:val="32"/>
@@ -120,7 +120,7 @@
       <w:pPr>
         <w:pStyle w:val="Heading5"/>
         <w:spacing w:before="195"/>
-        <w:ind w:left="10" w:right="6"/>
+        <w:ind w:left="10"/>
         <w:rPr>
           <w:rFonts w:asciiTheme="majorBidi" w:hAnsiTheme="majorBidi" w:cstheme="majorBidi"/>
           <w:sz w:val="24"/>
@@ -140,7 +140,7 @@
       <w:pPr>
         <w:pStyle w:val="Heading5"/>
         <w:spacing w:before="195"/>
-        <w:ind w:left="10" w:right="6"/>
+        <w:ind w:left="10"/>
         <w:rPr>
           <w:rFonts w:asciiTheme="majorBidi" w:hAnsiTheme="majorBidi" w:cstheme="majorBidi"/>
           <w:u w:val="single"/>
@@ -171,7 +171,7 @@
             <v:path o:extrusionok="f" gradientshapeok="t" o:connecttype="rect"/>
             <o:lock v:ext="edit" aspectratio="t"/>
           </v:shapetype>
-          <v:shape id="_x0000_i1025" type="#_x0000_t75" style="width:197.15pt;height:197.15pt">
+          <v:shape id="_x0000_i1025" type="#_x0000_t75" style="width:197.25pt;height:197.25pt">
             <v:imagedata r:id="rId9" o:title="logo"/>
           </v:shape>
         </w:pict>
@@ -181,7 +181,7 @@
       <w:pPr>
         <w:bidi w:val="0"/>
         <w:spacing w:before="184"/>
-        <w:ind w:left="7" w:right="8"/>
+        <w:ind w:left="7"/>
         <w:jc w:val="center"/>
         <w:rPr>
           <w:rFonts w:asciiTheme="majorBidi" w:hAnsiTheme="majorBidi" w:cstheme="majorBidi"/>
@@ -206,7 +206,7 @@
       <w:pPr>
         <w:bidi w:val="0"/>
         <w:spacing w:before="188"/>
-        <w:ind w:left="7" w:right="6"/>
+        <w:ind w:left="7"/>
         <w:jc w:val="center"/>
         <w:rPr>
           <w:rFonts w:asciiTheme="majorBidi" w:hAnsiTheme="majorBidi" w:cstheme="majorBidi"/>
@@ -248,7 +248,6 @@
       <w:pPr>
         <w:pStyle w:val="Heading5"/>
         <w:spacing w:before="193"/>
-        <w:ind w:right="7"/>
         <w:rPr>
           <w:rFonts w:asciiTheme="majorBidi" w:hAnsiTheme="majorBidi" w:cstheme="majorBidi"/>
           <w:b w:val="0"/>
@@ -338,7 +337,7 @@
             <w:pPr>
               <w:pStyle w:val="Heading5"/>
               <w:spacing w:before="193"/>
-              <w:ind w:left="0" w:right="7"/>
+              <w:ind w:left="0"/>
               <w:jc w:val="left"/>
               <w:outlineLvl w:val="4"/>
               <w:rPr>
@@ -387,7 +386,7 @@
             <w:pPr>
               <w:pStyle w:val="Heading5"/>
               <w:spacing w:before="193"/>
-              <w:ind w:left="0" w:right="7"/>
+              <w:ind w:left="0"/>
               <w:jc w:val="left"/>
               <w:outlineLvl w:val="4"/>
               <w:cnfStyle w:val="100000000000" w:firstRow="1" w:lastRow="0" w:firstColumn="0" w:lastColumn="0" w:oddVBand="0" w:evenVBand="0" w:oddHBand="0" w:evenHBand="0" w:firstRowFirstColumn="0" w:firstRowLastColumn="0" w:lastRowFirstColumn="0" w:lastRowLastColumn="0"/>
@@ -438,7 +437,7 @@
             <w:pPr>
               <w:pStyle w:val="Heading5"/>
               <w:spacing w:before="193"/>
-              <w:ind w:left="0" w:right="7"/>
+              <w:ind w:left="0"/>
               <w:jc w:val="left"/>
               <w:outlineLvl w:val="4"/>
               <w:rPr>
@@ -497,7 +496,7 @@
             <w:pPr>
               <w:pStyle w:val="Heading5"/>
               <w:spacing w:before="193"/>
-              <w:ind w:left="0" w:right="7"/>
+              <w:ind w:left="0"/>
               <w:jc w:val="left"/>
               <w:outlineLvl w:val="4"/>
               <w:cnfStyle w:val="000000000000" w:firstRow="0" w:lastRow="0" w:firstColumn="0" w:lastColumn="0" w:oddVBand="0" w:evenVBand="0" w:oddHBand="0" w:evenHBand="0" w:firstRowFirstColumn="0" w:firstRowLastColumn="0" w:lastRowFirstColumn="0" w:lastRowLastColumn="0"/>
@@ -542,7 +541,7 @@
             <w:pPr>
               <w:pStyle w:val="Heading5"/>
               <w:spacing w:before="193"/>
-              <w:ind w:left="0" w:right="7"/>
+              <w:ind w:left="0"/>
               <w:jc w:val="left"/>
               <w:outlineLvl w:val="4"/>
               <w:rPr>
@@ -588,7 +587,7 @@
             <w:pPr>
               <w:pStyle w:val="Heading5"/>
               <w:spacing w:before="193"/>
-              <w:ind w:left="0" w:right="7"/>
+              <w:ind w:left="0"/>
               <w:jc w:val="left"/>
               <w:outlineLvl w:val="4"/>
               <w:cnfStyle w:val="000000000000" w:firstRow="0" w:lastRow="0" w:firstColumn="0" w:lastColumn="0" w:oddVBand="0" w:evenVBand="0" w:oddHBand="0" w:evenHBand="0" w:firstRowFirstColumn="0" w:firstRowLastColumn="0" w:lastRowFirstColumn="0" w:lastRowLastColumn="0"/>
@@ -624,7 +623,7 @@
             <w:pPr>
               <w:pStyle w:val="Heading5"/>
               <w:spacing w:before="193"/>
-              <w:ind w:left="0" w:right="7"/>
+              <w:ind w:left="0"/>
               <w:jc w:val="left"/>
               <w:outlineLvl w:val="4"/>
               <w:rPr>
@@ -657,7 +656,7 @@
             <w:pPr>
               <w:pStyle w:val="Heading5"/>
               <w:spacing w:before="193"/>
-              <w:ind w:left="0" w:right="7"/>
+              <w:ind w:left="0"/>
               <w:jc w:val="left"/>
               <w:outlineLvl w:val="4"/>
               <w:cnfStyle w:val="000000000000" w:firstRow="0" w:lastRow="0" w:firstColumn="0" w:lastColumn="0" w:oddVBand="0" w:evenVBand="0" w:oddHBand="0" w:evenHBand="0" w:firstRowFirstColumn="0" w:firstRowLastColumn="0" w:lastRowFirstColumn="0" w:lastRowLastColumn="0"/>
@@ -685,7 +684,6 @@
       <w:pPr>
         <w:bidi w:val="0"/>
         <w:spacing w:before="184" w:line="388" w:lineRule="auto"/>
-        <w:ind w:right="4258"/>
         <w:jc w:val="center"/>
         <w:rPr>
           <w:rFonts w:asciiTheme="majorBidi" w:hAnsiTheme="majorBidi" w:cstheme="majorBidi"/>
@@ -708,7 +706,7 @@
     <w:p>
       <w:pPr>
         <w:pStyle w:val="Heading5"/>
-        <w:ind w:left="13" w:right="6"/>
+        <w:ind w:left="13"/>
         <w:rPr>
           <w:rFonts w:asciiTheme="majorBidi" w:hAnsiTheme="majorBidi" w:cstheme="majorBidi"/>
           <w:b w:val="0"/>
@@ -733,7 +731,7 @@
     <w:p>
       <w:pPr>
         <w:pStyle w:val="Heading5"/>
-        <w:ind w:left="13" w:right="6"/>
+        <w:ind w:left="13"/>
         <w:rPr>
           <w:rFonts w:asciiTheme="majorBidi" w:hAnsiTheme="majorBidi" w:cstheme="majorBidi"/>
           <w:spacing w:val="-2"/>
@@ -807,7 +805,7 @@
           <w:tab w:val="right" w:pos="10016"/>
         </w:tabs>
         <w:bidi w:val="0"/>
-        <w:ind w:left="630" w:right="540"/>
+        <w:ind w:left="630"/>
         <w:rPr>
           <w:rFonts w:asciiTheme="majorBidi" w:hAnsiTheme="majorBidi" w:cstheme="majorBidi"/>
           <w:b/>
@@ -824,7 +822,7 @@
         <mc:AlternateContent>
           <mc:Choice Requires="wps">
             <w:drawing>
-              <wp:anchor distT="0" distB="0" distL="114300" distR="114300" simplePos="0" relativeHeight="251659264" behindDoc="0" locked="0" layoutInCell="1" allowOverlap="1" wp14:anchorId="0A67EDB5" wp14:editId="5016FF8F">
+              <wp:anchor distT="0" distB="0" distL="114300" distR="114300" simplePos="0" relativeHeight="251655168" behindDoc="0" locked="0" layoutInCell="1" allowOverlap="1" wp14:anchorId="0A67EDB5" wp14:editId="5016FF8F">
                 <wp:simplePos x="0" y="0"/>
                 <wp:positionH relativeFrom="margin">
                   <wp:align>right</wp:align>
@@ -923,7 +921,6 @@
               <w:tab w:val="right" w:leader="dot" w:pos="10260"/>
             </w:tabs>
             <w:spacing w:before="187"/>
-            <w:jc w:val="center"/>
             <w:rPr>
               <w:rFonts w:asciiTheme="majorBidi" w:hAnsiTheme="majorBidi" w:cstheme="majorBidi"/>
               <w:b/>
@@ -957,25 +954,7 @@
                 <w:bCs/>
                 <w:u w:val="none"/>
               </w:rPr>
-              <w:t>Introduc</w:t>
-            </w:r>
-            <w:r>
-              <w:rPr>
-                <w:rFonts w:asciiTheme="majorBidi" w:hAnsiTheme="majorBidi" w:cstheme="majorBidi"/>
-                <w:b/>
-                <w:bCs/>
-                <w:u w:val="none"/>
-              </w:rPr>
-              <w:t>t</w:t>
-            </w:r>
-            <w:r>
-              <w:rPr>
-                <w:rFonts w:asciiTheme="majorBidi" w:hAnsiTheme="majorBidi" w:cstheme="majorBidi"/>
-                <w:b/>
-                <w:bCs/>
-                <w:u w:val="none"/>
-              </w:rPr>
-              <w:t>ion</w:t>
+              <w:t>Introduction</w:t>
             </w:r>
           </w:hyperlink>
           <w:r>
@@ -985,7 +964,7 @@
               <w:bCs/>
               <w:u w:val="none"/>
             </w:rPr>
-            <w:t>…………………………………………………………………………………………………….</w:t>
+            <w:t xml:space="preserve">                                                                                                                                                           </w:t>
           </w:r>
           <w:r>
             <w:rPr>
@@ -1008,7 +987,6 @@
               <w:tab w:val="left" w:pos="1216"/>
               <w:tab w:val="right" w:leader="dot" w:pos="10260"/>
             </w:tabs>
-            <w:jc w:val="center"/>
             <w:rPr>
               <w:rFonts w:asciiTheme="majorBidi" w:hAnsiTheme="majorBidi" w:cstheme="majorBidi"/>
               <w:u w:val="none"/>
@@ -1028,7 +1006,7 @@
               <w:rFonts w:asciiTheme="majorBidi" w:hAnsiTheme="majorBidi" w:cstheme="majorBidi"/>
               <w:u w:val="none"/>
             </w:rPr>
-            <w:t>………………………………………………………………………………………………….</w:t>
+            <w:t xml:space="preserve">                                                                                                                                                      </w:t>
           </w:r>
           <w:r>
             <w:rPr>
@@ -1050,7 +1028,6 @@
               <w:tab w:val="right" w:leader="dot" w:pos="10260"/>
             </w:tabs>
             <w:spacing w:before="177"/>
-            <w:jc w:val="center"/>
             <w:rPr>
               <w:rFonts w:asciiTheme="majorBidi" w:hAnsiTheme="majorBidi" w:cstheme="majorBidi"/>
               <w:u w:val="none"/>
@@ -1070,7 +1047,7 @@
               <w:rFonts w:asciiTheme="majorBidi" w:hAnsiTheme="majorBidi" w:cstheme="majorBidi"/>
               <w:u w:val="none"/>
             </w:rPr>
-            <w:t>…………………………………………………………………………………</w:t>
+            <w:t xml:space="preserve">                                                                                                                             </w:t>
           </w:r>
           <w:r>
             <w:rPr>
@@ -1092,7 +1069,6 @@
               <w:tab w:val="right" w:leader="dot" w:pos="10260"/>
             </w:tabs>
             <w:ind w:left="1167" w:hanging="327"/>
-            <w:jc w:val="center"/>
             <w:rPr>
               <w:rFonts w:asciiTheme="majorBidi" w:hAnsiTheme="majorBidi" w:cstheme="majorBidi"/>
               <w:u w:val="none"/>
@@ -1112,14 +1088,7 @@
               <w:rFonts w:asciiTheme="majorBidi" w:hAnsiTheme="majorBidi" w:cstheme="majorBidi"/>
               <w:u w:val="none"/>
             </w:rPr>
-            <w:t>……………………………………….………………….</w:t>
-          </w:r>
-          <w:r>
-            <w:rPr>
-              <w:rFonts w:asciiTheme="majorBidi" w:hAnsiTheme="majorBidi" w:cstheme="majorBidi"/>
-              <w:u w:val="none"/>
-            </w:rPr>
-            <w:t>4</w:t>
+            <w:t xml:space="preserve">                                                                                            4</w:t>
           </w:r>
         </w:p>
         <w:p>
@@ -1134,7 +1103,6 @@
               <w:tab w:val="right" w:leader="dot" w:pos="10260"/>
             </w:tabs>
             <w:ind w:left="1167" w:hanging="327"/>
-            <w:jc w:val="center"/>
             <w:rPr>
               <w:rFonts w:asciiTheme="majorBidi" w:hAnsiTheme="majorBidi" w:cstheme="majorBidi"/>
               <w:u w:val="none"/>
@@ -1161,21 +1129,14 @@
                 <w:rFonts w:asciiTheme="majorBidi" w:hAnsiTheme="majorBidi" w:cstheme="majorBidi"/>
                 <w:u w:val="none"/>
               </w:rPr>
-              <w:t>S</w:t>
+              <w:t>Scope</w:t>
             </w:r>
             <w:r>
               <w:rPr>
                 <w:rFonts w:asciiTheme="majorBidi" w:hAnsiTheme="majorBidi" w:cstheme="majorBidi"/>
                 <w:u w:val="none"/>
               </w:rPr>
-              <w:t>cope</w:t>
-            </w:r>
-            <w:r>
-              <w:rPr>
-                <w:rFonts w:asciiTheme="majorBidi" w:hAnsiTheme="majorBidi" w:cstheme="majorBidi"/>
-                <w:u w:val="none"/>
-              </w:rPr>
-              <w:t>…………………………………………………………………………………………...</w:t>
+              <w:t xml:space="preserve">                                                                                                                                             </w:t>
             </w:r>
             <w:r>
               <w:rPr>
@@ -1190,7 +1151,7 @@
               <w:rFonts w:asciiTheme="majorBidi" w:hAnsiTheme="majorBidi" w:cstheme="majorBidi"/>
               <w:u w:val="none"/>
             </w:rPr>
-            <w:t>4</w:t>
+            <w:t>5</w:t>
           </w:r>
         </w:p>
         <w:p>
@@ -1205,7 +1166,6 @@
               <w:tab w:val="right" w:leader="dot" w:pos="10260"/>
             </w:tabs>
             <w:ind w:left="1167" w:hanging="327"/>
-            <w:jc w:val="center"/>
             <w:rPr>
               <w:rFonts w:asciiTheme="majorBidi" w:hAnsiTheme="majorBidi" w:cstheme="majorBidi"/>
               <w:u w:val="none"/>
@@ -1217,21 +1177,7 @@
                 <w:rFonts w:asciiTheme="majorBidi" w:hAnsiTheme="majorBidi" w:cstheme="majorBidi"/>
                 <w:u w:val="none"/>
               </w:rPr>
-              <w:t>Refer</w:t>
-            </w:r>
-            <w:r>
-              <w:rPr>
-                <w:rFonts w:asciiTheme="majorBidi" w:hAnsiTheme="majorBidi" w:cstheme="majorBidi"/>
-                <w:u w:val="none"/>
-              </w:rPr>
-              <w:t>e</w:t>
-            </w:r>
-            <w:r>
-              <w:rPr>
-                <w:rFonts w:asciiTheme="majorBidi" w:hAnsiTheme="majorBidi" w:cstheme="majorBidi"/>
-                <w:u w:val="none"/>
-              </w:rPr>
-              <w:t>nces</w:t>
+              <w:t>References</w:t>
             </w:r>
           </w:hyperlink>
           <w:r>
@@ -1239,7 +1185,7 @@
               <w:rFonts w:asciiTheme="majorBidi" w:hAnsiTheme="majorBidi" w:cstheme="majorBidi"/>
               <w:u w:val="none"/>
             </w:rPr>
-            <w:t>……………………………………………………………………………………………….</w:t>
+            <w:t xml:space="preserve">                                                                                                                                                  </w:t>
           </w:r>
           <w:r>
             <w:rPr>
@@ -1270,7 +1216,6 @@
               <w:tab w:val="right" w:leader="dot" w:pos="10260"/>
             </w:tabs>
             <w:ind w:left="270"/>
-            <w:jc w:val="center"/>
             <w:rPr>
               <w:rFonts w:asciiTheme="majorBidi" w:hAnsiTheme="majorBidi" w:cstheme="majorBidi"/>
               <w:b/>
@@ -1289,7 +1234,17 @@
               <w:color w:val="000000" w:themeColor="text1"/>
               <w:u w:val="none"/>
             </w:rPr>
-            <w:t xml:space="preserve">6  </w:t>
+            <w:t>2</w:t>
+          </w:r>
+          <w:r>
+            <w:rPr>
+              <w:rFonts w:asciiTheme="majorBidi" w:hAnsiTheme="majorBidi" w:cstheme="majorBidi"/>
+              <w:b/>
+              <w:bCs/>
+              <w:color w:val="000000" w:themeColor="text1"/>
+              <w:u w:val="none"/>
+            </w:rPr>
+            <w:t xml:space="preserve">  </w:t>
           </w:r>
           <w:hyperlink w:anchor="Chapter6" w:history="1">
             <w:r>
@@ -1342,30 +1297,6 @@
               </w:rPr>
               <w:t>Models</w:t>
             </w:r>
-            <w:r>
-              <w:rPr>
-                <w:rFonts w:asciiTheme="majorBidi" w:hAnsiTheme="majorBidi" w:cstheme="majorBidi"/>
-                <w:b/>
-                <w:bCs/>
-                <w:color w:val="000000" w:themeColor="text1"/>
-                <w:sz w:val="24"/>
-                <w:szCs w:val="24"/>
-                <w:u w:val="none"/>
-              </w:rPr>
-              <w:t>……………………………………………………………………………………</w:t>
-            </w:r>
-            <w:r>
-              <w:rPr>
-                <w:rFonts w:asciiTheme="majorBidi" w:hAnsiTheme="majorBidi" w:cstheme="majorBidi"/>
-                <w:b/>
-                <w:bCs/>
-                <w:color w:val="000000" w:themeColor="text1"/>
-                <w:sz w:val="24"/>
-                <w:szCs w:val="24"/>
-                <w:u w:val="none"/>
-              </w:rPr>
-              <w:t>...</w:t>
-            </w:r>
           </w:hyperlink>
           <w:r>
             <w:rPr>
@@ -1377,7 +1308,19 @@
               <w:szCs w:val="24"/>
               <w:u w:val="none"/>
             </w:rPr>
-            <w:t>..6</w:t>
+            <w:t xml:space="preserve">                                                                                                                                      </w:t>
+          </w:r>
+          <w:r>
+            <w:rPr>
+              <w:rFonts w:asciiTheme="majorBidi" w:hAnsiTheme="majorBidi" w:cstheme="majorBidi"/>
+              <w:b/>
+              <w:bCs/>
+              <w:color w:val="000000" w:themeColor="text1"/>
+              <w:sz w:val="24"/>
+              <w:szCs w:val="24"/>
+              <w:u w:val="none"/>
+            </w:rPr>
+            <w:t>6</w:t>
           </w:r>
         </w:p>
         <w:p>
@@ -1388,7 +1331,6 @@
               <w:tab w:val="right" w:leader="dot" w:pos="10260"/>
             </w:tabs>
             <w:ind w:left="840" w:firstLine="0"/>
-            <w:jc w:val="center"/>
             <w:rPr>
               <w:rFonts w:asciiTheme="majorBidi" w:hAnsiTheme="majorBidi" w:cstheme="majorBidi"/>
               <w:color w:val="000000" w:themeColor="text1"/>
@@ -1399,211 +1341,29 @@
           </w:pPr>
           <w:r>
             <w:rPr>
+              <w:b/>
+              <w:bCs/>
               <w:color w:val="000000" w:themeColor="text1"/>
               <w:u w:val="none"/>
             </w:rPr>
-            <w:t xml:space="preserve">6.1 </w:t>
+            <w:t>2</w:t>
           </w:r>
-          <w:hyperlink w:anchor="_bookmark17" w:history="1">
-            <w:r>
-              <w:rPr>
-                <w:rFonts w:asciiTheme="majorBidi" w:hAnsiTheme="majorBidi" w:cstheme="majorBidi"/>
-                <w:color w:val="000000" w:themeColor="text1"/>
-                <w:sz w:val="24"/>
-                <w:szCs w:val="24"/>
-                <w:u w:val="none"/>
-              </w:rPr>
-              <w:t>Use-case</w:t>
-            </w:r>
-            <w:r>
-              <w:rPr>
-                <w:rFonts w:asciiTheme="majorBidi" w:hAnsiTheme="majorBidi" w:cstheme="majorBidi"/>
-                <w:color w:val="000000" w:themeColor="text1"/>
-                <w:spacing w:val="-2"/>
-                <w:sz w:val="24"/>
-                <w:szCs w:val="24"/>
-                <w:u w:val="none"/>
-              </w:rPr>
-              <w:t xml:space="preserve"> </w:t>
-            </w:r>
-            <w:r>
-              <w:rPr>
-                <w:rFonts w:asciiTheme="majorBidi" w:hAnsiTheme="majorBidi" w:cstheme="majorBidi"/>
-                <w:color w:val="000000" w:themeColor="text1"/>
-                <w:sz w:val="24"/>
-                <w:szCs w:val="24"/>
-                <w:u w:val="none"/>
-              </w:rPr>
-              <w:t>Diagrams</w:t>
-            </w:r>
-            <w:r>
-              <w:rPr>
-                <w:rFonts w:asciiTheme="majorBidi" w:hAnsiTheme="majorBidi" w:cstheme="majorBidi"/>
-                <w:color w:val="000000" w:themeColor="text1"/>
-                <w:sz w:val="24"/>
-                <w:szCs w:val="24"/>
-                <w:u w:val="none"/>
-              </w:rPr>
-              <w:tab/>
-            </w:r>
-          </w:hyperlink>
-        </w:p>
-        <w:p>
-          <w:pPr>
-            <w:pStyle w:val="TOC2"/>
-            <w:tabs>
-              <w:tab w:val="left" w:pos="1091"/>
-              <w:tab w:val="right" w:leader="dot" w:pos="10260"/>
-            </w:tabs>
-            <w:ind w:left="840" w:firstLine="0"/>
-            <w:jc w:val="center"/>
+          <w:r>
             <w:rPr>
-              <w:rFonts w:asciiTheme="majorBidi" w:hAnsiTheme="majorBidi" w:cstheme="majorBidi"/>
+              <w:b/>
+              <w:bCs/>
               <w:color w:val="000000" w:themeColor="text1"/>
-              <w:sz w:val="24"/>
-              <w:szCs w:val="24"/>
               <w:u w:val="none"/>
             </w:rPr>
-          </w:pPr>
+            <w:t>.1</w:t>
+          </w:r>
           <w:r>
             <w:rPr>
               <w:color w:val="000000" w:themeColor="text1"/>
               <w:u w:val="none"/>
             </w:rPr>
-            <w:t xml:space="preserve">6.2 </w:t>
+            <w:t xml:space="preserve"> </w:t>
           </w:r>
-          <w:hyperlink w:anchor="_bookmark18" w:history="1">
-            <w:r>
-              <w:rPr>
-                <w:rFonts w:asciiTheme="majorBidi" w:hAnsiTheme="majorBidi" w:cstheme="majorBidi"/>
-                <w:color w:val="000000" w:themeColor="text1"/>
-                <w:sz w:val="24"/>
-                <w:szCs w:val="24"/>
-                <w:u w:val="none"/>
-              </w:rPr>
-              <w:t>Class</w:t>
-            </w:r>
-            <w:r>
-              <w:rPr>
-                <w:rFonts w:asciiTheme="majorBidi" w:hAnsiTheme="majorBidi" w:cstheme="majorBidi"/>
-                <w:color w:val="000000" w:themeColor="text1"/>
-                <w:spacing w:val="-2"/>
-                <w:sz w:val="24"/>
-                <w:szCs w:val="24"/>
-                <w:u w:val="none"/>
-              </w:rPr>
-              <w:t xml:space="preserve"> </w:t>
-            </w:r>
-            <w:r>
-              <w:rPr>
-                <w:rFonts w:asciiTheme="majorBidi" w:hAnsiTheme="majorBidi" w:cstheme="majorBidi"/>
-                <w:color w:val="000000" w:themeColor="text1"/>
-                <w:sz w:val="24"/>
-                <w:szCs w:val="24"/>
-                <w:u w:val="none"/>
-              </w:rPr>
-              <w:t>Diagram</w:t>
-            </w:r>
-            <w:r>
-              <w:rPr>
-                <w:rFonts w:asciiTheme="majorBidi" w:hAnsiTheme="majorBidi" w:cstheme="majorBidi"/>
-                <w:color w:val="000000" w:themeColor="text1"/>
-                <w:sz w:val="24"/>
-                <w:szCs w:val="24"/>
-                <w:u w:val="none"/>
-              </w:rPr>
-              <w:tab/>
-            </w:r>
-          </w:hyperlink>
-        </w:p>
-        <w:p>
-          <w:pPr>
-            <w:pStyle w:val="TOC2"/>
-            <w:tabs>
-              <w:tab w:val="left" w:pos="1091"/>
-              <w:tab w:val="right" w:leader="dot" w:pos="10260"/>
-            </w:tabs>
-            <w:ind w:left="840" w:firstLine="0"/>
-            <w:jc w:val="center"/>
-            <w:rPr>
-              <w:rFonts w:asciiTheme="majorBidi" w:hAnsiTheme="majorBidi" w:cstheme="majorBidi"/>
-              <w:color w:val="000000" w:themeColor="text1"/>
-              <w:sz w:val="24"/>
-              <w:szCs w:val="24"/>
-              <w:u w:val="none"/>
-            </w:rPr>
-          </w:pPr>
-          <w:r>
-            <w:rPr>
-              <w:color w:val="000000" w:themeColor="text1"/>
-              <w:u w:val="none"/>
-            </w:rPr>
-            <w:t xml:space="preserve">6.3 </w:t>
-          </w:r>
-          <w:hyperlink w:anchor="_TOC_250000" w:history="1">
-            <w:r>
-              <w:rPr>
-                <w:rFonts w:asciiTheme="majorBidi" w:hAnsiTheme="majorBidi" w:cstheme="majorBidi"/>
-                <w:color w:val="000000" w:themeColor="text1"/>
-                <w:sz w:val="24"/>
-                <w:szCs w:val="24"/>
-                <w:u w:val="none"/>
-              </w:rPr>
-              <w:t>Activity</w:t>
-            </w:r>
-            <w:r>
-              <w:rPr>
-                <w:rFonts w:asciiTheme="majorBidi" w:hAnsiTheme="majorBidi" w:cstheme="majorBidi"/>
-                <w:color w:val="000000" w:themeColor="text1"/>
-                <w:spacing w:val="-2"/>
-                <w:sz w:val="24"/>
-                <w:szCs w:val="24"/>
-                <w:u w:val="none"/>
-              </w:rPr>
-              <w:t xml:space="preserve"> </w:t>
-            </w:r>
-            <w:r>
-              <w:rPr>
-                <w:rFonts w:asciiTheme="majorBidi" w:hAnsiTheme="majorBidi" w:cstheme="majorBidi"/>
-                <w:color w:val="000000" w:themeColor="text1"/>
-                <w:sz w:val="24"/>
-                <w:szCs w:val="24"/>
-                <w:u w:val="none"/>
-              </w:rPr>
-              <w:t>Diagrams</w:t>
-            </w:r>
-            <w:r>
-              <w:rPr>
-                <w:rFonts w:asciiTheme="majorBidi" w:hAnsiTheme="majorBidi" w:cstheme="majorBidi"/>
-                <w:color w:val="000000" w:themeColor="text1"/>
-                <w:sz w:val="24"/>
-                <w:szCs w:val="24"/>
-                <w:u w:val="none"/>
-              </w:rPr>
-              <w:tab/>
-            </w:r>
-          </w:hyperlink>
-        </w:p>
-        <w:p>
-          <w:pPr>
-            <w:pStyle w:val="TOC2"/>
-            <w:numPr>
-              <w:ilvl w:val="1"/>
-              <w:numId w:val="27"/>
-            </w:numPr>
-            <w:tabs>
-              <w:tab w:val="left" w:pos="1091"/>
-              <w:tab w:val="right" w:leader="dot" w:pos="10260"/>
-            </w:tabs>
-            <w:jc w:val="center"/>
-            <w:rPr>
-              <w:rFonts w:asciiTheme="majorBidi" w:hAnsiTheme="majorBidi" w:cstheme="majorBidi"/>
-              <w:color w:val="000000" w:themeColor="text1"/>
-              <w:sz w:val="24"/>
-              <w:szCs w:val="24"/>
-              <w:u w:val="none"/>
-            </w:rPr>
-          </w:pPr>
           <w:hyperlink w:anchor="SequenceDiagram" w:history="1">
             <w:r>
               <w:rPr>
@@ -1636,17 +1396,17 @@
               </w:rPr>
               <w:t>Diagram</w:t>
             </w:r>
-            <w:r>
-              <w:rPr>
-                <w:rFonts w:asciiTheme="majorBidi" w:hAnsiTheme="majorBidi" w:cstheme="majorBidi"/>
-                <w:color w:val="000000" w:themeColor="text1"/>
-                <w:sz w:val="24"/>
-                <w:szCs w:val="24"/>
-                <w:u w:val="none"/>
-              </w:rPr>
-              <w:tab/>
-            </w:r>
           </w:hyperlink>
+          <w:r>
+            <w:rPr>
+              <w:rFonts w:asciiTheme="majorBidi" w:hAnsiTheme="majorBidi" w:cstheme="majorBidi"/>
+              <w:color w:val="000000" w:themeColor="text1"/>
+              <w:sz w:val="24"/>
+              <w:szCs w:val="24"/>
+              <w:u w:val="none"/>
+            </w:rPr>
+            <w:t xml:space="preserve">                                                                                                                       </w:t>
+          </w:r>
           <w:r>
             <w:rPr>
               <w:rFonts w:asciiTheme="majorBidi" w:hAnsiTheme="majorBidi" w:cstheme="majorBidi"/>
@@ -1666,7 +1426,6 @@
               <w:tab w:val="right" w:leader="dot" w:pos="10260"/>
             </w:tabs>
             <w:ind w:left="1080" w:firstLine="0"/>
-            <w:jc w:val="center"/>
             <w:rPr>
               <w:rFonts w:asciiTheme="majorBidi" w:hAnsiTheme="majorBidi" w:cstheme="majorBidi"/>
               <w:color w:val="000000" w:themeColor="text1"/>
@@ -1678,12 +1437,46 @@
           <w:r>
             <w:rPr>
               <w:rFonts w:asciiTheme="majorBidi" w:hAnsiTheme="majorBidi" w:cstheme="majorBidi"/>
+              <w:b/>
+              <w:bCs/>
               <w:color w:val="000000" w:themeColor="text1"/>
               <w:sz w:val="24"/>
               <w:szCs w:val="24"/>
               <w:u w:val="none"/>
             </w:rPr>
-            <w:t>6.4.1 ER-Diagram……………………………………………………………………………….6</w:t>
+            <w:t>2.1</w:t>
+          </w:r>
+          <w:r>
+            <w:rPr>
+              <w:rFonts w:asciiTheme="majorBidi" w:hAnsiTheme="majorBidi" w:cstheme="majorBidi"/>
+              <w:b/>
+              <w:bCs/>
+              <w:color w:val="000000" w:themeColor="text1"/>
+              <w:sz w:val="24"/>
+              <w:szCs w:val="24"/>
+              <w:u w:val="none"/>
+            </w:rPr>
+            <w:t>.1</w:t>
+          </w:r>
+          <w:r>
+            <w:rPr>
+              <w:rFonts w:asciiTheme="majorBidi" w:hAnsiTheme="majorBidi" w:cstheme="majorBidi"/>
+              <w:color w:val="000000" w:themeColor="text1"/>
+              <w:sz w:val="24"/>
+              <w:szCs w:val="24"/>
+              <w:u w:val="none"/>
+            </w:rPr>
+            <w:t xml:space="preserve"> ER-Diagram6</w:t>
+          </w:r>
+          <w:r>
+            <w:rPr>
+              <w:rFonts w:asciiTheme="majorBidi" w:hAnsiTheme="majorBidi" w:cstheme="majorBidi"/>
+              <w:color w:val="000000" w:themeColor="text1"/>
+              <w:sz w:val="24"/>
+              <w:szCs w:val="24"/>
+              <w:u w:val="none"/>
+            </w:rPr>
+            <w:t xml:space="preserve">                                                                                                                        6</w:t>
           </w:r>
         </w:p>
         <w:p>
@@ -1707,7 +1500,6 @@
             <w:tabs>
               <w:tab w:val="right" w:leader="dot" w:pos="10260"/>
             </w:tabs>
-            <w:jc w:val="center"/>
             <w:rPr>
               <w:rFonts w:asciiTheme="majorBidi" w:hAnsiTheme="majorBidi" w:cstheme="majorBidi"/>
               <w:b/>
@@ -1723,7 +1515,7 @@
     <w:p>
       <w:pPr>
         <w:bidi w:val="0"/>
-        <w:ind w:left="450" w:right="540"/>
+        <w:ind w:left="450"/>
         <w:rPr>
           <w:rFonts w:asciiTheme="majorBidi" w:hAnsiTheme="majorBidi" w:cstheme="majorBidi"/>
           <w:b/>
@@ -1732,13 +1524,11 @@
           <w:szCs w:val="32"/>
         </w:rPr>
       </w:pPr>
-      <w:bookmarkStart w:id="0" w:name="_GoBack"/>
-      <w:bookmarkEnd w:id="0"/>
-    </w:p>
-    <w:p>
-      <w:pPr>
-        <w:bidi w:val="0"/>
-        <w:ind w:left="450" w:right="540"/>
+    </w:p>
+    <w:p>
+      <w:pPr>
+        <w:bidi w:val="0"/>
+        <w:ind w:left="450"/>
         <w:rPr>
           <w:rFonts w:asciiTheme="majorBidi" w:hAnsiTheme="majorBidi" w:cstheme="majorBidi"/>
           <w:b/>
@@ -1751,7 +1541,7 @@
     <w:p>
       <w:pPr>
         <w:bidi w:val="0"/>
-        <w:ind w:left="450" w:right="540"/>
+        <w:ind w:left="450"/>
         <w:rPr>
           <w:rFonts w:asciiTheme="majorBidi" w:hAnsiTheme="majorBidi" w:cstheme="majorBidi"/>
           <w:b/>
@@ -1764,7 +1554,7 @@
     <w:p>
       <w:pPr>
         <w:bidi w:val="0"/>
-        <w:ind w:left="450" w:right="540"/>
+        <w:ind w:left="450"/>
         <w:rPr>
           <w:rFonts w:asciiTheme="majorBidi" w:hAnsiTheme="majorBidi" w:cstheme="majorBidi"/>
           <w:b/>
@@ -1777,7 +1567,7 @@
     <w:p>
       <w:pPr>
         <w:bidi w:val="0"/>
-        <w:ind w:left="450" w:right="540"/>
+        <w:ind w:left="450"/>
         <w:rPr>
           <w:rFonts w:asciiTheme="majorBidi" w:hAnsiTheme="majorBidi" w:cstheme="majorBidi"/>
           <w:b/>
@@ -1790,7 +1580,7 @@
     <w:p>
       <w:pPr>
         <w:bidi w:val="0"/>
-        <w:ind w:left="450" w:right="540"/>
+        <w:ind w:left="450"/>
         <w:rPr>
           <w:rFonts w:asciiTheme="majorBidi" w:hAnsiTheme="majorBidi" w:cstheme="majorBidi"/>
           <w:b/>
@@ -1803,7 +1593,7 @@
     <w:p>
       <w:pPr>
         <w:bidi w:val="0"/>
-        <w:ind w:left="450" w:right="540"/>
+        <w:ind w:left="450"/>
         <w:rPr>
           <w:rFonts w:asciiTheme="majorBidi" w:hAnsiTheme="majorBidi" w:cstheme="majorBidi"/>
           <w:b/>
@@ -1816,7 +1606,7 @@
     <w:p>
       <w:pPr>
         <w:bidi w:val="0"/>
-        <w:ind w:left="450" w:right="540"/>
+        <w:ind w:left="450"/>
         <w:rPr>
           <w:rFonts w:asciiTheme="majorBidi" w:hAnsiTheme="majorBidi" w:cstheme="majorBidi"/>
           <w:b/>
@@ -1829,7 +1619,7 @@
     <w:p>
       <w:pPr>
         <w:bidi w:val="0"/>
-        <w:ind w:left="450" w:right="540"/>
+        <w:ind w:left="450"/>
         <w:rPr>
           <w:rFonts w:asciiTheme="majorBidi" w:hAnsiTheme="majorBidi" w:cstheme="majorBidi"/>
           <w:b/>
@@ -1842,7 +1632,7 @@
     <w:p>
       <w:pPr>
         <w:bidi w:val="0"/>
-        <w:ind w:left="450" w:right="540"/>
+        <w:ind w:left="450"/>
         <w:rPr>
           <w:rFonts w:asciiTheme="majorBidi" w:hAnsiTheme="majorBidi" w:cstheme="majorBidi"/>
           <w:b/>
@@ -1855,7 +1645,7 @@
     <w:p>
       <w:pPr>
         <w:bidi w:val="0"/>
-        <w:ind w:left="450" w:right="540"/>
+        <w:ind w:left="450"/>
         <w:rPr>
           <w:rFonts w:asciiTheme="majorBidi" w:hAnsiTheme="majorBidi" w:cstheme="majorBidi"/>
           <w:b/>
@@ -1868,7 +1658,7 @@
     <w:p>
       <w:pPr>
         <w:bidi w:val="0"/>
-        <w:ind w:left="450" w:right="540"/>
+        <w:ind w:left="450"/>
         <w:rPr>
           <w:rFonts w:asciiTheme="majorBidi" w:hAnsiTheme="majorBidi" w:cstheme="majorBidi"/>
           <w:b/>
@@ -1881,7 +1671,7 @@
     <w:p>
       <w:pPr>
         <w:bidi w:val="0"/>
-        <w:ind w:right="540"/>
+        <w:ind w:left="450"/>
         <w:rPr>
           <w:rFonts w:asciiTheme="majorBidi" w:hAnsiTheme="majorBidi" w:cstheme="majorBidi"/>
           <w:b/>
@@ -1893,11 +1683,36 @@
     </w:p>
     <w:p>
       <w:pPr>
+        <w:bidi w:val="0"/>
+        <w:ind w:left="450"/>
+        <w:rPr>
+          <w:rFonts w:asciiTheme="majorBidi" w:hAnsiTheme="majorBidi" w:cstheme="majorBidi"/>
+          <w:b/>
+          <w:bCs/>
+          <w:sz w:val="32"/>
+          <w:szCs w:val="32"/>
+        </w:rPr>
+      </w:pPr>
+    </w:p>
+    <w:p>
+      <w:pPr>
+        <w:bidi w:val="0"/>
+        <w:rPr>
+          <w:rFonts w:asciiTheme="majorBidi" w:hAnsiTheme="majorBidi" w:cstheme="majorBidi"/>
+          <w:b/>
+          <w:bCs/>
+          <w:sz w:val="32"/>
+          <w:szCs w:val="32"/>
+        </w:rPr>
+      </w:pPr>
+    </w:p>
+    <w:p>
+      <w:pPr>
         <w:tabs>
           <w:tab w:val="left" w:pos="630"/>
         </w:tabs>
         <w:bidi w:val="0"/>
-        <w:ind w:left="450" w:right="540"/>
+        <w:ind w:left="450"/>
         <w:jc w:val="center"/>
         <w:rPr>
           <w:rFonts w:asciiTheme="majorBidi" w:hAnsiTheme="majorBidi" w:cstheme="majorBidi"/>
@@ -1925,7 +1740,7 @@
           <w:tab w:val="left" w:pos="630"/>
         </w:tabs>
         <w:bidi w:val="0"/>
-        <w:ind w:left="450" w:right="540"/>
+        <w:ind w:left="450"/>
         <w:jc w:val="center"/>
         <w:rPr>
           <w:rFonts w:asciiTheme="majorBidi" w:hAnsiTheme="majorBidi" w:cstheme="majorBidi"/>
@@ -1939,7 +1754,7 @@
     <w:p>
       <w:pPr>
         <w:bidi w:val="0"/>
-        <w:ind w:left="450" w:right="540"/>
+        <w:ind w:left="450"/>
         <w:rPr>
           <w:rFonts w:asciiTheme="majorBidi" w:hAnsiTheme="majorBidi" w:cstheme="majorBidi"/>
           <w:b/>
@@ -1957,7 +1772,7 @@
         <mc:AlternateContent>
           <mc:Choice Requires="wps">
             <w:drawing>
-              <wp:anchor distT="0" distB="0" distL="114300" distR="114300" simplePos="0" relativeHeight="251665408" behindDoc="0" locked="0" layoutInCell="1" allowOverlap="1" wp14:anchorId="1D5703BE" wp14:editId="2E374DFE">
+              <wp:anchor distT="0" distB="0" distL="114300" distR="114300" simplePos="0" relativeHeight="251657216" behindDoc="0" locked="0" layoutInCell="1" allowOverlap="1" wp14:anchorId="1D5703BE" wp14:editId="2E374DFE">
                 <wp:simplePos x="0" y="0"/>
                 <wp:positionH relativeFrom="margin">
                   <wp:align>right</wp:align>
@@ -2034,8 +1849,11 @@
     </w:p>
     <w:p>
       <w:pPr>
-        <w:bidi w:val="0"/>
-        <w:ind w:left="450" w:right="540" w:firstLine="270"/>
+        <w:tabs>
+          <w:tab w:val="left" w:pos="270"/>
+        </w:tabs>
+        <w:bidi w:val="0"/>
+        <w:ind w:left="270" w:firstLine="270"/>
         <w:rPr>
           <w:rFonts w:asciiTheme="majorBidi" w:hAnsiTheme="majorBidi" w:cstheme="majorBidi"/>
           <w:sz w:val="24"/>
@@ -2062,8 +1880,11 @@
     </w:p>
     <w:p>
       <w:pPr>
-        <w:bidi w:val="0"/>
-        <w:ind w:left="450" w:right="540" w:firstLine="270"/>
+        <w:tabs>
+          <w:tab w:val="left" w:pos="270"/>
+        </w:tabs>
+        <w:bidi w:val="0"/>
+        <w:ind w:left="270" w:firstLine="270"/>
         <w:rPr>
           <w:rFonts w:asciiTheme="majorBidi" w:hAnsiTheme="majorBidi" w:cstheme="majorBidi"/>
           <w:sz w:val="24"/>
@@ -2090,8 +1911,11 @@
     </w:p>
     <w:p>
       <w:pPr>
-        <w:bidi w:val="0"/>
-        <w:ind w:left="450" w:right="540" w:firstLine="270"/>
+        <w:tabs>
+          <w:tab w:val="left" w:pos="270"/>
+        </w:tabs>
+        <w:bidi w:val="0"/>
+        <w:ind w:left="270" w:firstLine="270"/>
         <w:rPr>
           <w:rFonts w:asciiTheme="majorBidi" w:hAnsiTheme="majorBidi" w:cstheme="majorBidi"/>
           <w:sz w:val="24"/>
@@ -2121,10 +1945,13 @@
         <w:pStyle w:val="ListParagraph"/>
         <w:numPr>
           <w:ilvl w:val="0"/>
-          <w:numId w:val="9"/>
+          <w:numId w:val="30"/>
         </w:numPr>
-        <w:bidi w:val="0"/>
-        <w:ind w:right="540" w:firstLine="270"/>
+        <w:tabs>
+          <w:tab w:val="left" w:pos="270"/>
+        </w:tabs>
+        <w:bidi w:val="0"/>
+        <w:ind w:left="990"/>
         <w:rPr>
           <w:rFonts w:asciiTheme="majorBidi" w:hAnsiTheme="majorBidi" w:cstheme="majorBidi"/>
           <w:sz w:val="24"/>
@@ -2154,10 +1981,13 @@
         <w:pStyle w:val="ListParagraph"/>
         <w:numPr>
           <w:ilvl w:val="0"/>
-          <w:numId w:val="9"/>
+          <w:numId w:val="30"/>
         </w:numPr>
-        <w:bidi w:val="0"/>
-        <w:ind w:right="540" w:firstLine="270"/>
+        <w:tabs>
+          <w:tab w:val="left" w:pos="270"/>
+        </w:tabs>
+        <w:bidi w:val="0"/>
+        <w:ind w:left="990"/>
         <w:rPr>
           <w:rFonts w:asciiTheme="majorBidi" w:hAnsiTheme="majorBidi" w:cstheme="majorBidi"/>
           <w:sz w:val="24"/>
@@ -2187,10 +2017,13 @@
         <w:pStyle w:val="ListParagraph"/>
         <w:numPr>
           <w:ilvl w:val="0"/>
-          <w:numId w:val="9"/>
+          <w:numId w:val="30"/>
         </w:numPr>
-        <w:bidi w:val="0"/>
-        <w:ind w:right="540" w:firstLine="270"/>
+        <w:tabs>
+          <w:tab w:val="left" w:pos="270"/>
+        </w:tabs>
+        <w:bidi w:val="0"/>
+        <w:ind w:left="990"/>
         <w:rPr>
           <w:rFonts w:asciiTheme="majorBidi" w:hAnsiTheme="majorBidi" w:cstheme="majorBidi"/>
           <w:sz w:val="24"/>
@@ -2220,10 +2053,13 @@
         <w:pStyle w:val="ListParagraph"/>
         <w:numPr>
           <w:ilvl w:val="0"/>
-          <w:numId w:val="9"/>
+          <w:numId w:val="30"/>
         </w:numPr>
-        <w:bidi w:val="0"/>
-        <w:ind w:right="540" w:firstLine="270"/>
+        <w:tabs>
+          <w:tab w:val="left" w:pos="270"/>
+        </w:tabs>
+        <w:bidi w:val="0"/>
+        <w:ind w:left="990"/>
         <w:rPr>
           <w:rFonts w:asciiTheme="majorBidi" w:hAnsiTheme="majorBidi" w:cstheme="majorBidi"/>
           <w:sz w:val="24"/>
@@ -2253,10 +2089,13 @@
         <w:pStyle w:val="ListParagraph"/>
         <w:numPr>
           <w:ilvl w:val="0"/>
-          <w:numId w:val="9"/>
+          <w:numId w:val="30"/>
         </w:numPr>
-        <w:bidi w:val="0"/>
-        <w:ind w:right="540" w:firstLine="270"/>
+        <w:tabs>
+          <w:tab w:val="left" w:pos="270"/>
+        </w:tabs>
+        <w:bidi w:val="0"/>
+        <w:ind w:left="990"/>
         <w:rPr>
           <w:rFonts w:asciiTheme="majorBidi" w:hAnsiTheme="majorBidi" w:cstheme="majorBidi"/>
           <w:sz w:val="24"/>
@@ -2286,10 +2125,13 @@
         <w:pStyle w:val="ListParagraph"/>
         <w:numPr>
           <w:ilvl w:val="0"/>
-          <w:numId w:val="9"/>
+          <w:numId w:val="30"/>
         </w:numPr>
-        <w:bidi w:val="0"/>
-        <w:ind w:right="540" w:firstLine="270"/>
+        <w:tabs>
+          <w:tab w:val="left" w:pos="270"/>
+        </w:tabs>
+        <w:bidi w:val="0"/>
+        <w:ind w:left="990"/>
         <w:rPr>
           <w:rFonts w:asciiTheme="majorBidi" w:hAnsiTheme="majorBidi" w:cstheme="majorBidi"/>
           <w:sz w:val="24"/>
@@ -2319,10 +2161,13 @@
         <w:pStyle w:val="ListParagraph"/>
         <w:numPr>
           <w:ilvl w:val="0"/>
-          <w:numId w:val="9"/>
+          <w:numId w:val="30"/>
         </w:numPr>
-        <w:bidi w:val="0"/>
-        <w:ind w:right="540" w:firstLine="270"/>
+        <w:tabs>
+          <w:tab w:val="left" w:pos="270"/>
+        </w:tabs>
+        <w:bidi w:val="0"/>
+        <w:ind w:left="990"/>
         <w:rPr>
           <w:rFonts w:asciiTheme="majorBidi" w:hAnsiTheme="majorBidi" w:cstheme="majorBidi"/>
           <w:sz w:val="24"/>
@@ -2352,10 +2197,13 @@
         <w:pStyle w:val="ListParagraph"/>
         <w:numPr>
           <w:ilvl w:val="0"/>
-          <w:numId w:val="9"/>
+          <w:numId w:val="30"/>
         </w:numPr>
-        <w:bidi w:val="0"/>
-        <w:ind w:right="540" w:firstLine="270"/>
+        <w:tabs>
+          <w:tab w:val="left" w:pos="270"/>
+        </w:tabs>
+        <w:bidi w:val="0"/>
+        <w:ind w:left="990"/>
         <w:rPr>
           <w:rFonts w:asciiTheme="majorBidi" w:hAnsiTheme="majorBidi" w:cstheme="majorBidi"/>
           <w:sz w:val="24"/>
@@ -2382,19 +2230,26 @@
     </w:p>
     <w:p>
       <w:pPr>
-        <w:bidi w:val="0"/>
-        <w:ind w:left="450" w:right="540" w:firstLine="270"/>
-        <w:rPr>
-          <w:rFonts w:asciiTheme="majorBidi" w:hAnsiTheme="majorBidi" w:cstheme="majorBidi"/>
-          <w:sz w:val="24"/>
-          <w:szCs w:val="24"/>
-        </w:rPr>
-      </w:pPr>
-    </w:p>
-    <w:p>
-      <w:pPr>
-        <w:bidi w:val="0"/>
-        <w:ind w:left="450" w:right="540" w:firstLine="270"/>
+        <w:tabs>
+          <w:tab w:val="left" w:pos="270"/>
+        </w:tabs>
+        <w:bidi w:val="0"/>
+        <w:ind w:left="270" w:firstLine="270"/>
+        <w:rPr>
+          <w:rFonts w:asciiTheme="majorBidi" w:hAnsiTheme="majorBidi" w:cstheme="majorBidi"/>
+          <w:sz w:val="24"/>
+          <w:szCs w:val="24"/>
+        </w:rPr>
+      </w:pPr>
+    </w:p>
+    <w:p>
+      <w:pPr>
+        <w:tabs>
+          <w:tab w:val="left" w:pos="270"/>
+          <w:tab w:val="left" w:pos="450"/>
+        </w:tabs>
+        <w:bidi w:val="0"/>
+        <w:ind w:left="270" w:firstLine="270"/>
         <w:rPr>
           <w:rFonts w:asciiTheme="majorBidi" w:hAnsiTheme="majorBidi" w:cstheme="majorBidi"/>
           <w:sz w:val="24"/>
@@ -2412,46 +2267,120 @@
     </w:p>
     <w:p>
       <w:pPr>
-        <w:bidi w:val="0"/>
-        <w:ind w:left="450" w:right="540"/>
-        <w:rPr>
-          <w:rFonts w:asciiTheme="majorBidi" w:hAnsiTheme="majorBidi" w:cstheme="majorBidi"/>
-          <w:sz w:val="24"/>
-          <w:szCs w:val="24"/>
-        </w:rPr>
-      </w:pPr>
-    </w:p>
-    <w:p>
-      <w:pPr>
-        <w:bidi w:val="0"/>
-        <w:ind w:left="450" w:right="540"/>
-        <w:rPr>
-          <w:rFonts w:asciiTheme="majorBidi" w:hAnsiTheme="majorBidi" w:cstheme="majorBidi"/>
-          <w:sz w:val="24"/>
-          <w:szCs w:val="24"/>
-        </w:rPr>
-      </w:pPr>
-    </w:p>
-    <w:p>
-      <w:pPr>
-        <w:bidi w:val="0"/>
-        <w:ind w:right="540"/>
-        <w:rPr>
-          <w:rFonts w:asciiTheme="majorBidi" w:hAnsiTheme="majorBidi" w:cstheme="majorBidi"/>
-          <w:sz w:val="24"/>
-          <w:szCs w:val="24"/>
-        </w:rPr>
-      </w:pPr>
-    </w:p>
-    <w:bookmarkStart w:id="1" w:name="Chapter1"/>
-    <w:bookmarkStart w:id="2" w:name="Chapter1_1Purpose"/>
+        <w:tabs>
+          <w:tab w:val="left" w:pos="270"/>
+        </w:tabs>
+        <w:bidi w:val="0"/>
+        <w:ind w:left="270"/>
+        <w:rPr>
+          <w:rFonts w:asciiTheme="majorBidi" w:hAnsiTheme="majorBidi" w:cstheme="majorBidi"/>
+          <w:sz w:val="24"/>
+          <w:szCs w:val="24"/>
+        </w:rPr>
+      </w:pPr>
+    </w:p>
+    <w:p>
+      <w:pPr>
+        <w:bidi w:val="0"/>
+        <w:ind w:left="450"/>
+        <w:rPr>
+          <w:rFonts w:asciiTheme="majorBidi" w:hAnsiTheme="majorBidi" w:cstheme="majorBidi"/>
+          <w:sz w:val="24"/>
+          <w:szCs w:val="24"/>
+        </w:rPr>
+      </w:pPr>
+      <w:r>
+        <w:rPr>
+          <w:rFonts w:asciiTheme="majorBidi" w:hAnsiTheme="majorBidi" w:cstheme="majorBidi"/>
+          <w:sz w:val="24"/>
+          <w:szCs w:val="24"/>
+        </w:rPr>
+        <w:t xml:space="preserve">Github repo </w:t>
+      </w:r>
+      <w:r>
+        <w:rPr>
+          <w:rFonts w:asciiTheme="majorBidi" w:hAnsiTheme="majorBidi" w:cstheme="majorBidi"/>
+          <w:sz w:val="24"/>
+          <w:szCs w:val="24"/>
+        </w:rPr>
+        <w:t>:</w:t>
+      </w:r>
+      <w:r>
+        <w:rPr>
+          <w:rFonts w:asciiTheme="majorBidi" w:hAnsiTheme="majorBidi" w:cstheme="majorBidi"/>
+          <w:sz w:val="24"/>
+          <w:szCs w:val="24"/>
+        </w:rPr>
+        <w:t xml:space="preserve"> </w:t>
+      </w:r>
+      <w:r>
+        <w:rPr>
+          <w:rFonts w:asciiTheme="majorBidi" w:hAnsiTheme="majorBidi" w:cstheme="majorBidi"/>
+          <w:sz w:val="24"/>
+          <w:szCs w:val="24"/>
+        </w:rPr>
+        <w:t xml:space="preserve"> </w:t>
+      </w:r>
+      <w:hyperlink r:id="rId10" w:history="1">
+        <w:r>
+          <w:rPr>
+            <w:rStyle w:val="Hyperlink"/>
+            <w:rFonts w:asciiTheme="majorBidi" w:hAnsiTheme="majorBidi" w:cstheme="majorBidi"/>
+            <w:sz w:val="24"/>
+            <w:szCs w:val="24"/>
+          </w:rPr>
+          <w:t>https://github.com/RaghadHanon/So</w:t>
+        </w:r>
+        <w:r>
+          <w:rPr>
+            <w:rStyle w:val="Hyperlink"/>
+            <w:rFonts w:asciiTheme="majorBidi" w:hAnsiTheme="majorBidi" w:cstheme="majorBidi"/>
+            <w:sz w:val="24"/>
+            <w:szCs w:val="24"/>
+          </w:rPr>
+          <w:t>f</w:t>
+        </w:r>
+        <w:r>
+          <w:rPr>
+            <w:rStyle w:val="Hyperlink"/>
+            <w:rFonts w:asciiTheme="majorBidi" w:hAnsiTheme="majorBidi" w:cstheme="majorBidi"/>
+            <w:sz w:val="24"/>
+            <w:szCs w:val="24"/>
+          </w:rPr>
+          <w:t>twareProject</w:t>
+        </w:r>
+      </w:hyperlink>
+    </w:p>
+    <w:p>
+      <w:pPr>
+        <w:bidi w:val="0"/>
+        <w:ind w:left="450"/>
+        <w:rPr>
+          <w:rFonts w:asciiTheme="majorBidi" w:hAnsiTheme="majorBidi" w:cstheme="majorBidi"/>
+          <w:sz w:val="24"/>
+          <w:szCs w:val="24"/>
+        </w:rPr>
+      </w:pPr>
+    </w:p>
+    <w:p>
+      <w:pPr>
+        <w:bidi w:val="0"/>
+        <w:rPr>
+          <w:rFonts w:asciiTheme="majorBidi" w:hAnsiTheme="majorBidi" w:cstheme="majorBidi"/>
+          <w:sz w:val="24"/>
+          <w:szCs w:val="24"/>
+        </w:rPr>
+      </w:pPr>
+    </w:p>
+    <w:bookmarkStart w:id="0" w:name="Chapter1"/>
+    <w:bookmarkStart w:id="1" w:name="Chapter1_1Purpose"/>
     <w:p>
       <w:pPr>
         <w:tabs>
           <w:tab w:val="left" w:pos="1260"/>
         </w:tabs>
         <w:bidi w:val="0"/>
-        <w:ind w:left="450" w:right="540"/>
+        <w:ind w:left="450"/>
         <w:rPr>
           <w:rFonts w:asciiTheme="majorBidi" w:hAnsiTheme="majorBidi" w:cstheme="majorBidi"/>
           <w:b/>
@@ -2470,7 +2399,7 @@
         <mc:AlternateContent>
           <mc:Choice Requires="wps">
             <w:drawing>
-              <wp:anchor distT="0" distB="0" distL="114300" distR="114300" simplePos="0" relativeHeight="251667456" behindDoc="0" locked="0" layoutInCell="1" allowOverlap="1" wp14:anchorId="1AB7C512" wp14:editId="170FF512">
+              <wp:anchor distT="0" distB="0" distL="114300" distR="114300" simplePos="0" relativeHeight="251658240" behindDoc="0" locked="0" layoutInCell="1" allowOverlap="1" wp14:anchorId="1AB7C512" wp14:editId="170FF512">
                 <wp:simplePos x="0" y="0"/>
                 <wp:positionH relativeFrom="margin">
                   <wp:align>right</wp:align>
@@ -2545,8 +2474,8 @@
         <w:t>CHAPTER 1: Introduction</w:t>
       </w:r>
     </w:p>
+    <w:bookmarkEnd w:id="0"/>
     <w:bookmarkEnd w:id="1"/>
-    <w:bookmarkEnd w:id="2"/>
     <w:p>
       <w:pPr>
         <w:pStyle w:val="ListParagraph"/>
@@ -2599,45 +2528,31 @@
       <w:pPr>
         <w:pStyle w:val="ListParagraph"/>
         <w:tabs>
+          <w:tab w:val="left" w:pos="450"/>
           <w:tab w:val="left" w:pos="2029"/>
         </w:tabs>
         <w:bidi w:val="0"/>
-        <w:ind w:left="360" w:right="270" w:firstLine="180"/>
-        <w:rPr>
-          <w:rFonts w:asciiTheme="majorBidi" w:hAnsiTheme="majorBidi" w:cstheme="majorBidi"/>
-          <w:sz w:val="24"/>
-          <w:szCs w:val="24"/>
-        </w:rPr>
-      </w:pPr>
-      <w:r>
-        <w:rPr>
-          <w:rFonts w:asciiTheme="majorBidi" w:hAnsiTheme="majorBidi" w:cstheme="majorBidi"/>
-          <w:sz w:val="24"/>
-          <w:szCs w:val="24"/>
-        </w:rPr>
-        <w:t>The purpose of this Software Requierments Specification (SRS) document is to outline functional and non-functional requierments of the development of the MedicoPortal website</w:t>
-      </w:r>
-      <w:r>
-        <w:rPr>
-          <w:rFonts w:asciiTheme="majorBidi" w:hAnsiTheme="majorBidi" w:cstheme="majorBidi"/>
-          <w:sz w:val="24"/>
-          <w:szCs w:val="24"/>
-        </w:rPr>
-        <w:t xml:space="preserve">, and to serve as a guide for the development team to ensure that the product meets the </w:t>
-      </w:r>
-      <w:r>
-        <w:rPr>
-          <w:rFonts w:asciiTheme="majorBidi" w:hAnsiTheme="majorBidi" w:cstheme="majorBidi"/>
-          <w:sz w:val="24"/>
-          <w:szCs w:val="24"/>
-        </w:rPr>
-        <w:t>perspective</w:t>
-      </w:r>
-      <w:r>
-        <w:rPr>
-          <w:rFonts w:asciiTheme="majorBidi" w:hAnsiTheme="majorBidi" w:cstheme="majorBidi"/>
-          <w:sz w:val="24"/>
-          <w:szCs w:val="24"/>
+        <w:ind w:left="270" w:firstLine="180"/>
+        <w:rPr>
+          <w:rFonts w:asciiTheme="majorBidi" w:hAnsiTheme="majorBidi" w:cstheme="majorBidi"/>
+          <w:sz w:val="24"/>
+          <w:szCs w:val="24"/>
+        </w:rPr>
+      </w:pPr>
+      <w:r>
+        <w:rPr>
+          <w:rFonts w:asciiTheme="majorBidi" w:hAnsiTheme="majorBidi" w:cstheme="majorBidi"/>
+          <w:sz w:val="24"/>
+          <w:szCs w:val="24"/>
+        </w:rPr>
+        <w:t>The purpose of this Software Requirements Specification (SRS) document is to outline functional and non-functional requirements of the development of the MedicoPortal website and to serve as a guide for the development team to ensure that the product meets the perspective</w:t>
+      </w:r>
+      <w:r>
+        <w:rPr>
+          <w:rFonts w:asciiTheme="majorBidi" w:hAnsiTheme="majorBidi" w:cs="Times New Roman"/>
+          <w:sz w:val="24"/>
+          <w:szCs w:val="24"/>
+          <w:rtl/>
         </w:rPr>
         <w:t>.</w:t>
       </w:r>
@@ -2646,74 +2561,53 @@
       <w:pPr>
         <w:pStyle w:val="ListParagraph"/>
         <w:tabs>
+          <w:tab w:val="left" w:pos="450"/>
           <w:tab w:val="left" w:pos="2029"/>
         </w:tabs>
         <w:bidi w:val="0"/>
-        <w:ind w:left="360" w:right="270" w:firstLine="180"/>
-        <w:rPr>
-          <w:rFonts w:asciiTheme="majorBidi" w:hAnsiTheme="majorBidi" w:cstheme="majorBidi"/>
-          <w:sz w:val="24"/>
-          <w:szCs w:val="24"/>
-        </w:rPr>
-      </w:pPr>
+        <w:ind w:left="270" w:firstLine="180"/>
+        <w:rPr>
+          <w:rFonts w:asciiTheme="majorBidi" w:hAnsiTheme="majorBidi" w:cstheme="majorBidi"/>
+          <w:sz w:val="24"/>
+          <w:szCs w:val="24"/>
+        </w:rPr>
+      </w:pPr>
+      <w:r>
+        <w:rPr>
+          <w:rFonts w:asciiTheme="majorBidi" w:hAnsiTheme="majorBidi" w:cs="Times New Roman"/>
+          <w:sz w:val="24"/>
+          <w:szCs w:val="24"/>
+          <w:rtl/>
+        </w:rPr>
+        <w:t xml:space="preserve"> </w:t>
+      </w:r>
     </w:p>
     <w:p>
       <w:pPr>
         <w:pStyle w:val="ListParagraph"/>
         <w:tabs>
+          <w:tab w:val="left" w:pos="450"/>
           <w:tab w:val="left" w:pos="2029"/>
         </w:tabs>
         <w:bidi w:val="0"/>
-        <w:ind w:left="360" w:right="270" w:firstLine="180"/>
-        <w:rPr>
-          <w:rFonts w:asciiTheme="majorBidi" w:hAnsiTheme="majorBidi" w:cstheme="majorBidi"/>
-          <w:sz w:val="24"/>
-          <w:szCs w:val="24"/>
-        </w:rPr>
-      </w:pPr>
-      <w:r>
-        <w:rPr>
-          <w:rFonts w:asciiTheme="majorBidi" w:hAnsiTheme="majorBidi" w:cstheme="majorBidi"/>
-          <w:sz w:val="24"/>
-          <w:szCs w:val="24"/>
-        </w:rPr>
-        <w:t xml:space="preserve">Our </w:t>
-      </w:r>
-      <w:r>
-        <w:rPr>
-          <w:rFonts w:asciiTheme="majorBidi" w:hAnsiTheme="majorBidi" w:cstheme="majorBidi"/>
-          <w:sz w:val="24"/>
-          <w:szCs w:val="24"/>
-        </w:rPr>
-        <w:t>website</w:t>
-      </w:r>
-      <w:r>
-        <w:rPr>
-          <w:rFonts w:asciiTheme="majorBidi" w:hAnsiTheme="majorBidi" w:cstheme="majorBidi"/>
-          <w:sz w:val="24"/>
-          <w:szCs w:val="24"/>
-        </w:rPr>
-        <w:t xml:space="preserve"> aims to offer a versatile platform suitable for both medical clinics</w:t>
-      </w:r>
-      <w:r>
-        <w:rPr>
-          <w:rFonts w:asciiTheme="majorBidi" w:hAnsiTheme="majorBidi" w:cstheme="majorBidi"/>
-          <w:sz w:val="24"/>
-          <w:szCs w:val="24"/>
-        </w:rPr>
-        <w:t xml:space="preserve"> doctors </w:t>
-      </w:r>
-      <w:r>
-        <w:rPr>
-          <w:rFonts w:asciiTheme="majorBidi" w:hAnsiTheme="majorBidi" w:cstheme="majorBidi"/>
-          <w:sz w:val="24"/>
-          <w:szCs w:val="24"/>
-        </w:rPr>
-        <w:t>and personal use, enabling users to access various medical services. These services include retrieving medical records, summarizing medical history, and securely storing it within a personal account. This setup facilitates healthcare professionals in receiving personalized health information through the platform, ensuring patients receive appropriate medical care</w:t>
-      </w:r>
-      <w:r>
-        <w:rPr>
-          <w:rFonts w:asciiTheme="majorBidi" w:hAnsiTheme="majorBidi" w:cstheme="majorBidi"/>
+        <w:ind w:left="270" w:firstLine="180"/>
+        <w:rPr>
+          <w:rFonts w:asciiTheme="majorBidi" w:hAnsiTheme="majorBidi" w:cstheme="majorBidi"/>
+          <w:sz w:val="24"/>
+          <w:szCs w:val="24"/>
+        </w:rPr>
+      </w:pPr>
+      <w:r>
+        <w:rPr>
+          <w:rFonts w:asciiTheme="majorBidi" w:hAnsiTheme="majorBidi" w:cstheme="majorBidi"/>
+          <w:sz w:val="24"/>
+          <w:szCs w:val="24"/>
+        </w:rPr>
+        <w:t>Our website aims to offer a versatile platform suitable for both medical clinics doctors and personal use, enabling users to access various medical services. These services include retrieving medical records, summarizing medical history, and securely storing it within a personal account. This setup facilitates healthcare professionals in receiving personalized health information through the platform, ensuring patients receive appropriate medical care</w:t>
+      </w:r>
+      <w:r>
+        <w:rPr>
+          <w:rFonts w:asciiTheme="majorBidi" w:hAnsiTheme="majorBidi" w:cs="Times New Roman"/>
           <w:sz w:val="24"/>
           <w:szCs w:val="24"/>
           <w:rtl/>
@@ -2725,25 +2619,36 @@
       <w:pPr>
         <w:pStyle w:val="ListParagraph"/>
         <w:tabs>
+          <w:tab w:val="left" w:pos="450"/>
           <w:tab w:val="left" w:pos="2029"/>
         </w:tabs>
         <w:bidi w:val="0"/>
-        <w:ind w:left="360" w:right="270" w:firstLine="180"/>
-        <w:rPr>
-          <w:rFonts w:asciiTheme="majorBidi" w:hAnsiTheme="majorBidi" w:cstheme="majorBidi"/>
-          <w:sz w:val="24"/>
-          <w:szCs w:val="24"/>
-        </w:rPr>
-      </w:pPr>
+        <w:ind w:left="270" w:firstLine="180"/>
+        <w:rPr>
+          <w:rFonts w:asciiTheme="majorBidi" w:hAnsiTheme="majorBidi" w:cstheme="majorBidi"/>
+          <w:sz w:val="24"/>
+          <w:szCs w:val="24"/>
+        </w:rPr>
+      </w:pPr>
+      <w:r>
+        <w:rPr>
+          <w:rFonts w:asciiTheme="majorBidi" w:hAnsiTheme="majorBidi" w:cs="Times New Roman"/>
+          <w:sz w:val="24"/>
+          <w:szCs w:val="24"/>
+          <w:rtl/>
+        </w:rPr>
+        <w:t xml:space="preserve"> </w:t>
+      </w:r>
     </w:p>
     <w:p>
       <w:pPr>
         <w:pStyle w:val="ListParagraph"/>
         <w:tabs>
+          <w:tab w:val="left" w:pos="450"/>
           <w:tab w:val="left" w:pos="2029"/>
         </w:tabs>
         <w:bidi w:val="0"/>
-        <w:ind w:left="360" w:right="270" w:firstLine="180"/>
+        <w:ind w:left="270" w:firstLine="180"/>
         <w:rPr>
           <w:rFonts w:asciiTheme="majorBidi" w:hAnsiTheme="majorBidi" w:cstheme="majorBidi"/>
           <w:sz w:val="28"/>
@@ -2757,14 +2662,6 @@
           <w:szCs w:val="24"/>
         </w:rPr>
         <w:t>The system's objectives are to enhance access to healthcare services, streamline communication between patients and healthcare providers, and ultimately improve the overall patient care experience.</w:t>
-      </w:r>
-      <w:r>
-        <w:rPr>
-          <w:rFonts w:asciiTheme="majorBidi" w:hAnsiTheme="majorBidi" w:cstheme="majorBidi"/>
-          <w:sz w:val="28"/>
-          <w:szCs w:val="28"/>
-        </w:rPr>
-        <w:tab/>
       </w:r>
     </w:p>
     <w:p>
@@ -2784,7 +2681,7 @@
           <w:szCs w:val="28"/>
         </w:rPr>
       </w:pPr>
-      <w:bookmarkStart w:id="3" w:name="Document_Convection"/>
+      <w:bookmarkStart w:id="2" w:name="Document_Convection"/>
       <w:r>
         <w:rPr>
           <w:rFonts w:asciiTheme="majorBidi" w:hAnsiTheme="majorBidi" w:cstheme="majorBidi"/>
@@ -2796,7 +2693,7 @@
         <w:t>Document Convections</w:t>
       </w:r>
     </w:p>
-    <w:bookmarkEnd w:id="3"/>
+    <w:bookmarkEnd w:id="2"/>
     <w:p>
       <w:pPr>
         <w:pStyle w:val="ListParagraph"/>
@@ -2997,7 +2894,7 @@
               <w:pStyle w:val="ListParagraph"/>
               <w:bidi w:val="0"/>
               <w:spacing w:after="0"/>
-              <w:ind w:left="-18" w:right="-18"/>
+              <w:ind w:left="-18"/>
               <w:cnfStyle w:val="000000000000" w:firstRow="0" w:lastRow="0" w:firstColumn="0" w:lastColumn="0" w:oddVBand="0" w:evenVBand="0" w:oddHBand="0" w:evenHBand="0" w:firstRowFirstColumn="0" w:firstRowLastColumn="0" w:lastRowFirstColumn="0" w:lastRowLastColumn="0"/>
               <w:rPr>
                 <w:rFonts w:asciiTheme="majorBidi" w:hAnsiTheme="majorBidi" w:cstheme="majorBidi"/>
@@ -3064,7 +2961,7 @@
               <w:pStyle w:val="ListParagraph"/>
               <w:bidi w:val="0"/>
               <w:spacing w:after="0"/>
-              <w:ind w:left="-18" w:right="-18"/>
+              <w:ind w:left="-18"/>
               <w:cnfStyle w:val="000000000000" w:firstRow="0" w:lastRow="0" w:firstColumn="0" w:lastColumn="0" w:oddVBand="0" w:evenVBand="0" w:oddHBand="0" w:evenHBand="0" w:firstRowFirstColumn="0" w:firstRowLastColumn="0" w:lastRowFirstColumn="0" w:lastRowLastColumn="0"/>
               <w:rPr>
                 <w:rFonts w:asciiTheme="majorBidi" w:hAnsiTheme="majorBidi" w:cstheme="majorBidi"/>
@@ -3139,7 +3036,7 @@
               <w:pStyle w:val="ListParagraph"/>
               <w:bidi w:val="0"/>
               <w:spacing w:after="0"/>
-              <w:ind w:left="-18" w:right="-18"/>
+              <w:ind w:left="-18"/>
               <w:cnfStyle w:val="000000000000" w:firstRow="0" w:lastRow="0" w:firstColumn="0" w:lastColumn="0" w:oddVBand="0" w:evenVBand="0" w:oddHBand="0" w:evenHBand="0" w:firstRowFirstColumn="0" w:firstRowLastColumn="0" w:lastRowFirstColumn="0" w:lastRowLastColumn="0"/>
               <w:rPr>
                 <w:rFonts w:asciiTheme="majorBidi" w:hAnsiTheme="majorBidi" w:cstheme="majorBidi"/>
@@ -3220,7 +3117,7 @@
               <w:pStyle w:val="ListParagraph"/>
               <w:bidi w:val="0"/>
               <w:spacing w:after="0"/>
-              <w:ind w:left="-18" w:right="-18"/>
+              <w:ind w:left="-18"/>
               <w:cnfStyle w:val="000000000000" w:firstRow="0" w:lastRow="0" w:firstColumn="0" w:lastColumn="0" w:oddVBand="0" w:evenVBand="0" w:oddHBand="0" w:evenHBand="0" w:firstRowFirstColumn="0" w:firstRowLastColumn="0" w:lastRowFirstColumn="0" w:lastRowLastColumn="0"/>
               <w:rPr>
                 <w:rFonts w:asciiTheme="majorBidi" w:hAnsiTheme="majorBidi" w:cstheme="majorBidi"/>
@@ -3261,21 +3158,7 @@
     </w:tbl>
     <w:p>
       <w:pPr>
-        <w:pStyle w:val="ListParagraph"/>
-        <w:bidi w:val="0"/>
-        <w:ind w:left="630"/>
-        <w:rPr>
-          <w:rFonts w:asciiTheme="majorBidi" w:hAnsiTheme="majorBidi" w:cstheme="majorBidi"/>
-          <w:sz w:val="28"/>
-          <w:szCs w:val="28"/>
-        </w:rPr>
-      </w:pPr>
-    </w:p>
-    <w:p>
-      <w:pPr>
-        <w:pStyle w:val="ListParagraph"/>
-        <w:bidi w:val="0"/>
-        <w:ind w:left="630" w:firstLine="270"/>
+        <w:bidi w:val="0"/>
         <w:rPr>
           <w:rFonts w:asciiTheme="majorBidi" w:hAnsiTheme="majorBidi" w:cstheme="majorBidi"/>
           <w:sz w:val="28"/>
@@ -3300,7 +3183,7 @@
           <w:szCs w:val="28"/>
         </w:rPr>
       </w:pPr>
-      <w:bookmarkStart w:id="4" w:name="Intended_Audience"/>
+      <w:bookmarkStart w:id="3" w:name="Intended_Audience"/>
       <w:r>
         <w:rPr>
           <w:rFonts w:asciiTheme="majorBidi" w:hAnsiTheme="majorBidi" w:cstheme="majorBidi"/>
@@ -3312,12 +3195,15 @@
         <w:t>Intended Audience and Reading Suggestions</w:t>
       </w:r>
     </w:p>
-    <w:bookmarkEnd w:id="4"/>
+    <w:bookmarkEnd w:id="3"/>
     <w:p>
       <w:pPr>
         <w:pStyle w:val="ListParagraph"/>
-        <w:bidi w:val="0"/>
-        <w:ind w:left="630"/>
+        <w:tabs>
+          <w:tab w:val="left" w:pos="2430"/>
+        </w:tabs>
+        <w:bidi w:val="0"/>
+        <w:ind w:left="270"/>
         <w:rPr>
           <w:rFonts w:asciiTheme="majorBidi" w:hAnsiTheme="majorBidi" w:cstheme="majorBidi"/>
           <w:color w:val="000000"/>
@@ -3398,7 +3284,7 @@
           <w:szCs w:val="24"/>
           <w:shd w:val="clear" w:color="auto" w:fill="FFFFFF"/>
         </w:rPr>
-        <w:t>Developers</w:t>
+        <w:t>Developer</w:t>
       </w:r>
       <w:r>
         <w:rPr>
@@ -3434,7 +3320,7 @@
           <w:szCs w:val="24"/>
           <w:shd w:val="clear" w:color="auto" w:fill="FFFFFF"/>
         </w:rPr>
-        <w:t xml:space="preserve">The document will serve the development team as a guid to make it easier moving from one development phase to </w:t>
+        <w:t>The document will serve the development team as a guid</w:t>
       </w:r>
       <w:r>
         <w:rPr>
@@ -3444,6 +3330,46 @@
           <w:szCs w:val="24"/>
           <w:shd w:val="clear" w:color="auto" w:fill="FFFFFF"/>
         </w:rPr>
+        <w:t>e</w:t>
+      </w:r>
+      <w:r>
+        <w:rPr>
+          <w:rFonts w:asciiTheme="majorBidi" w:hAnsiTheme="majorBidi" w:cstheme="majorBidi"/>
+          <w:color w:val="000000"/>
+          <w:sz w:val="24"/>
+          <w:szCs w:val="24"/>
+          <w:shd w:val="clear" w:color="auto" w:fill="FFFFFF"/>
+        </w:rPr>
+        <w:t xml:space="preserve"> to make it easier </w:t>
+      </w:r>
+      <w:r>
+        <w:rPr>
+          <w:rFonts w:asciiTheme="majorBidi" w:hAnsiTheme="majorBidi" w:cstheme="majorBidi"/>
+          <w:color w:val="000000"/>
+          <w:sz w:val="24"/>
+          <w:szCs w:val="24"/>
+          <w:shd w:val="clear" w:color="auto" w:fill="FFFFFF"/>
+        </w:rPr>
+        <w:t>to move</w:t>
+      </w:r>
+      <w:r>
+        <w:rPr>
+          <w:rFonts w:asciiTheme="majorBidi" w:hAnsiTheme="majorBidi" w:cstheme="majorBidi"/>
+          <w:color w:val="000000"/>
+          <w:sz w:val="24"/>
+          <w:szCs w:val="24"/>
+          <w:shd w:val="clear" w:color="auto" w:fill="FFFFFF"/>
+        </w:rPr>
+        <w:t xml:space="preserve"> from one development phase to </w:t>
+      </w:r>
+      <w:r>
+        <w:rPr>
+          <w:rFonts w:asciiTheme="majorBidi" w:hAnsiTheme="majorBidi" w:cstheme="majorBidi"/>
+          <w:color w:val="000000"/>
+          <w:sz w:val="24"/>
+          <w:szCs w:val="24"/>
+          <w:shd w:val="clear" w:color="auto" w:fill="FFFFFF"/>
+        </w:rPr>
         <w:t>another, ensuring</w:t>
       </w:r>
       <w:r>
@@ -3454,7 +3380,27 @@
           <w:szCs w:val="24"/>
           <w:shd w:val="clear" w:color="auto" w:fill="FFFFFF"/>
         </w:rPr>
-        <w:t xml:space="preserve"> that the final product meets the specified needs and requierments of the system.</w:t>
+        <w:t xml:space="preserve"> that the final product meet</w:t>
+      </w:r>
+      <w:r>
+        <w:rPr>
+          <w:rFonts w:asciiTheme="majorBidi" w:hAnsiTheme="majorBidi" w:cstheme="majorBidi"/>
+          <w:color w:val="000000"/>
+          <w:sz w:val="24"/>
+          <w:szCs w:val="24"/>
+          <w:shd w:val="clear" w:color="auto" w:fill="FFFFFF"/>
+        </w:rPr>
+        <w:t>s the specified needs and require</w:t>
+      </w:r>
+      <w:r>
+        <w:rPr>
+          <w:rFonts w:asciiTheme="majorBidi" w:hAnsiTheme="majorBidi" w:cstheme="majorBidi"/>
+          <w:color w:val="000000"/>
+          <w:sz w:val="24"/>
+          <w:szCs w:val="24"/>
+          <w:shd w:val="clear" w:color="auto" w:fill="FFFFFF"/>
+        </w:rPr>
+        <w:t>ments of the system.</w:t>
       </w:r>
     </w:p>
     <w:p>
@@ -3554,7 +3500,27 @@
           <w:szCs w:val="24"/>
           <w:shd w:val="clear" w:color="auto" w:fill="FFFFFF"/>
         </w:rPr>
-        <w:t>Guidelines on utilizing the website for patient management, and accessing patients medical records efficiently</w:t>
+        <w:t>Guidelines on utilizing the website for patient management, accessing patients</w:t>
+      </w:r>
+      <w:r>
+        <w:rPr>
+          <w:rFonts w:asciiTheme="majorBidi" w:hAnsiTheme="majorBidi" w:cstheme="majorBidi"/>
+          <w:color w:val="000000"/>
+          <w:sz w:val="24"/>
+          <w:szCs w:val="24"/>
+          <w:shd w:val="clear" w:color="auto" w:fill="FFFFFF"/>
+        </w:rPr>
+        <w:t>’</w:t>
+      </w:r>
+      <w:r>
+        <w:rPr>
+          <w:rFonts w:asciiTheme="majorBidi" w:hAnsiTheme="majorBidi" w:cstheme="majorBidi"/>
+          <w:color w:val="000000"/>
+          <w:sz w:val="24"/>
+          <w:szCs w:val="24"/>
+          <w:shd w:val="clear" w:color="auto" w:fill="FFFFFF"/>
+        </w:rPr>
+        <w:t xml:space="preserve"> medical records efficiently</w:t>
       </w:r>
       <w:r>
         <w:rPr>
@@ -3707,7 +3673,6 @@
           <w:sz w:val="24"/>
           <w:szCs w:val="24"/>
         </w:rPr>
-        <w:lastRenderedPageBreak/>
         <w:t xml:space="preserve">Overview of the </w:t>
       </w:r>
       <w:r>
@@ -3734,20 +3699,7 @@
           <w:tab w:val="left" w:pos="720"/>
         </w:tabs>
         <w:bidi w:val="0"/>
-        <w:ind w:left="1620"/>
-        <w:rPr>
-          <w:rFonts w:asciiTheme="majorBidi" w:hAnsiTheme="majorBidi" w:cstheme="majorBidi"/>
-          <w:b/>
-          <w:bCs/>
-          <w:color w:val="000000" w:themeColor="text1"/>
-          <w:sz w:val="24"/>
-          <w:szCs w:val="24"/>
-        </w:rPr>
-      </w:pPr>
-    </w:p>
-    <w:p>
-      <w:pPr>
-        <w:bidi w:val="0"/>
+        <w:ind w:left="1080" w:firstLine="180"/>
         <w:rPr>
           <w:rFonts w:asciiTheme="majorBidi" w:hAnsiTheme="majorBidi" w:cstheme="majorBidi"/>
           <w:sz w:val="24"/>
@@ -3772,7 +3724,7 @@
           <w:szCs w:val="28"/>
         </w:rPr>
       </w:pPr>
-      <w:bookmarkStart w:id="5" w:name="Project_scope"/>
+      <w:bookmarkStart w:id="4" w:name="Project_scope"/>
       <w:r>
         <w:rPr>
           <w:rFonts w:asciiTheme="majorBidi" w:hAnsiTheme="majorBidi" w:cstheme="majorBidi"/>
@@ -3781,27 +3733,49 @@
           <w:sz w:val="28"/>
           <w:szCs w:val="28"/>
         </w:rPr>
+        <w:lastRenderedPageBreak/>
         <w:t>Project Scope</w:t>
       </w:r>
     </w:p>
     <w:p>
       <w:pPr>
         <w:pStyle w:val="ListParagraph"/>
-        <w:bidi w:val="0"/>
-        <w:ind w:left="630" w:firstLine="360"/>
-        <w:rPr>
-          <w:rFonts w:asciiTheme="majorBidi" w:hAnsiTheme="majorBidi" w:cstheme="majorBidi"/>
-          <w:sz w:val="24"/>
-          <w:szCs w:val="24"/>
-        </w:rPr>
-      </w:pPr>
-      <w:r>
-        <w:rPr>
-          <w:rFonts w:asciiTheme="majorBidi" w:hAnsiTheme="majorBidi" w:cstheme="majorBidi"/>
-          <w:sz w:val="24"/>
-          <w:szCs w:val="24"/>
-        </w:rPr>
-        <w:t>This website was built to help the doctor diagnose the patient in a more accurate way, through the doctor’s access to the patient’s complete record of diseases, allergies, medications, previous medical reports, and personal information. Therefore</w:t>
+        <w:tabs>
+          <w:tab w:val="left" w:pos="1170"/>
+          <w:tab w:val="left" w:pos="1260"/>
+          <w:tab w:val="left" w:pos="1530"/>
+        </w:tabs>
+        <w:bidi w:val="0"/>
+        <w:ind w:left="180" w:firstLine="270"/>
+        <w:rPr>
+          <w:rFonts w:asciiTheme="majorBidi" w:hAnsiTheme="majorBidi" w:cstheme="majorBidi"/>
+          <w:sz w:val="24"/>
+          <w:szCs w:val="24"/>
+        </w:rPr>
+      </w:pPr>
+      <w:r>
+        <w:rPr>
+          <w:rFonts w:asciiTheme="majorBidi" w:hAnsiTheme="majorBidi" w:cstheme="majorBidi"/>
+          <w:sz w:val="24"/>
+          <w:szCs w:val="24"/>
+        </w:rPr>
+        <w:t xml:space="preserve">This website was built to help the doctor diagnose </w:t>
+      </w:r>
+      <w:r>
+        <w:rPr>
+          <w:rFonts w:asciiTheme="majorBidi" w:hAnsiTheme="majorBidi" w:cstheme="majorBidi"/>
+          <w:sz w:val="24"/>
+          <w:szCs w:val="24"/>
+        </w:rPr>
+        <w:t>the patient more accurately</w:t>
+      </w:r>
+      <w:r>
+        <w:rPr>
+          <w:rFonts w:asciiTheme="majorBidi" w:hAnsiTheme="majorBidi" w:cstheme="majorBidi"/>
+          <w:sz w:val="24"/>
+          <w:szCs w:val="24"/>
+        </w:rPr>
+        <w:t>, through the doctor’s access to the patient’s complete record of diseases, allergies, medications, previous medical reports, and personal information. Therefore</w:t>
       </w:r>
       <w:r>
         <w:rPr>
@@ -3820,8 +3794,13 @@
           <w:ilvl w:val="0"/>
           <w:numId w:val="12"/>
         </w:numPr>
-        <w:bidi w:val="0"/>
-        <w:ind w:hanging="444"/>
+        <w:tabs>
+          <w:tab w:val="left" w:pos="630"/>
+          <w:tab w:val="left" w:pos="1260"/>
+          <w:tab w:val="left" w:pos="1530"/>
+        </w:tabs>
+        <w:bidi w:val="0"/>
+        <w:ind w:left="900" w:hanging="360"/>
         <w:rPr>
           <w:rFonts w:asciiTheme="majorBidi" w:hAnsiTheme="majorBidi" w:cstheme="majorBidi"/>
           <w:sz w:val="24"/>
@@ -3852,8 +3831,13 @@
           <w:ilvl w:val="0"/>
           <w:numId w:val="12"/>
         </w:numPr>
-        <w:bidi w:val="0"/>
-        <w:ind w:hanging="444"/>
+        <w:tabs>
+          <w:tab w:val="left" w:pos="630"/>
+          <w:tab w:val="left" w:pos="1260"/>
+          <w:tab w:val="left" w:pos="1530"/>
+        </w:tabs>
+        <w:bidi w:val="0"/>
+        <w:ind w:left="900" w:hanging="360"/>
         <w:rPr>
           <w:rFonts w:asciiTheme="majorBidi" w:hAnsiTheme="majorBidi" w:cstheme="majorBidi"/>
           <w:sz w:val="24"/>
@@ -3884,8 +3868,13 @@
           <w:ilvl w:val="0"/>
           <w:numId w:val="12"/>
         </w:numPr>
-        <w:bidi w:val="0"/>
-        <w:ind w:hanging="444"/>
+        <w:tabs>
+          <w:tab w:val="left" w:pos="630"/>
+          <w:tab w:val="left" w:pos="1260"/>
+          <w:tab w:val="left" w:pos="1530"/>
+        </w:tabs>
+        <w:bidi w:val="0"/>
+        <w:ind w:left="900" w:hanging="360"/>
         <w:rPr>
           <w:rFonts w:asciiTheme="majorBidi" w:hAnsiTheme="majorBidi" w:cstheme="majorBidi"/>
           <w:sz w:val="24"/>
@@ -3916,8 +3905,13 @@
           <w:ilvl w:val="0"/>
           <w:numId w:val="12"/>
         </w:numPr>
-        <w:bidi w:val="0"/>
-        <w:ind w:hanging="444"/>
+        <w:tabs>
+          <w:tab w:val="left" w:pos="630"/>
+          <w:tab w:val="left" w:pos="1260"/>
+          <w:tab w:val="left" w:pos="1530"/>
+        </w:tabs>
+        <w:bidi w:val="0"/>
+        <w:ind w:left="900" w:hanging="360"/>
         <w:rPr>
           <w:rFonts w:asciiTheme="majorBidi" w:hAnsiTheme="majorBidi" w:cstheme="majorBidi"/>
           <w:sz w:val="24"/>
@@ -3949,8 +3943,13 @@
           <w:ilvl w:val="0"/>
           <w:numId w:val="17"/>
         </w:numPr>
-        <w:bidi w:val="0"/>
-        <w:ind w:left="1800"/>
+        <w:tabs>
+          <w:tab w:val="left" w:pos="1260"/>
+          <w:tab w:val="left" w:pos="1440"/>
+          <w:tab w:val="left" w:pos="1530"/>
+        </w:tabs>
+        <w:bidi w:val="0"/>
+        <w:ind w:left="1080"/>
         <w:rPr>
           <w:rFonts w:asciiTheme="majorBidi" w:hAnsiTheme="majorBidi" w:cstheme="majorBidi"/>
           <w:sz w:val="24"/>
@@ -3997,8 +3996,13 @@
           <w:ilvl w:val="0"/>
           <w:numId w:val="17"/>
         </w:numPr>
-        <w:bidi w:val="0"/>
-        <w:ind w:left="1800"/>
+        <w:tabs>
+          <w:tab w:val="left" w:pos="630"/>
+          <w:tab w:val="left" w:pos="1260"/>
+          <w:tab w:val="left" w:pos="1530"/>
+        </w:tabs>
+        <w:bidi w:val="0"/>
+        <w:ind w:left="1080"/>
         <w:rPr>
           <w:rFonts w:asciiTheme="majorBidi" w:hAnsiTheme="majorBidi" w:cstheme="majorBidi"/>
           <w:sz w:val="24"/>
@@ -4029,8 +4033,13 @@
           <w:ilvl w:val="0"/>
           <w:numId w:val="17"/>
         </w:numPr>
-        <w:bidi w:val="0"/>
-        <w:ind w:left="1800"/>
+        <w:tabs>
+          <w:tab w:val="left" w:pos="630"/>
+          <w:tab w:val="left" w:pos="1260"/>
+          <w:tab w:val="left" w:pos="1530"/>
+        </w:tabs>
+        <w:bidi w:val="0"/>
+        <w:ind w:left="1080"/>
         <w:rPr>
           <w:rFonts w:asciiTheme="majorBidi" w:hAnsiTheme="majorBidi" w:cstheme="majorBidi"/>
           <w:sz w:val="24"/>
@@ -4074,6 +4083,11 @@
     <w:p>
       <w:pPr>
         <w:pStyle w:val="ListParagraph"/>
+        <w:tabs>
+          <w:tab w:val="left" w:pos="630"/>
+          <w:tab w:val="left" w:pos="1260"/>
+          <w:tab w:val="left" w:pos="1530"/>
+        </w:tabs>
         <w:bidi w:val="0"/>
         <w:ind w:left="630" w:firstLine="360"/>
         <w:rPr>
@@ -4086,6 +4100,49 @@
     <w:p>
       <w:pPr>
         <w:pStyle w:val="ListParagraph"/>
+        <w:tabs>
+          <w:tab w:val="left" w:pos="990"/>
+          <w:tab w:val="left" w:pos="1260"/>
+          <w:tab w:val="left" w:pos="1350"/>
+          <w:tab w:val="left" w:pos="1530"/>
+          <w:tab w:val="left" w:pos="1800"/>
+        </w:tabs>
+        <w:bidi w:val="0"/>
+        <w:ind w:left="180" w:firstLine="270"/>
+        <w:rPr>
+          <w:rFonts w:asciiTheme="majorBidi" w:hAnsiTheme="majorBidi" w:cstheme="majorBidi"/>
+          <w:sz w:val="24"/>
+          <w:szCs w:val="24"/>
+        </w:rPr>
+      </w:pPr>
+      <w:r>
+        <w:rPr>
+          <w:rFonts w:asciiTheme="majorBidi" w:hAnsiTheme="majorBidi" w:cstheme="majorBidi"/>
+          <w:sz w:val="24"/>
+          <w:szCs w:val="24"/>
+        </w:rPr>
+        <w:t xml:space="preserve">The purpose of the online medical care system is </w:t>
+      </w:r>
+      <w:r>
+        <w:rPr>
+          <w:rFonts w:asciiTheme="majorBidi" w:hAnsiTheme="majorBidi" w:cstheme="majorBidi"/>
+          <w:sz w:val="24"/>
+          <w:szCs w:val="24"/>
+        </w:rPr>
+        <w:t>to archive</w:t>
+      </w:r>
+      <w:r>
+        <w:rPr>
+          <w:rFonts w:asciiTheme="majorBidi" w:hAnsiTheme="majorBidi" w:cstheme="majorBidi"/>
+          <w:sz w:val="24"/>
+          <w:szCs w:val="24"/>
+        </w:rPr>
+        <w:t xml:space="preserve"> patients’ medical records and to create a convenient and easy-to-use application for patients to get the best medical care and doctors to get all the information to do their work in the best way. The system relies on a relational database that includes all medical information about the patient, whether personal or written by former doctors. </w:t>
+      </w:r>
+    </w:p>
+    <w:p>
+      <w:pPr>
+        <w:pStyle w:val="ListParagraph"/>
         <w:bidi w:val="0"/>
         <w:ind w:left="630" w:firstLine="360"/>
         <w:rPr>
@@ -4094,32 +4151,12 @@
           <w:szCs w:val="24"/>
         </w:rPr>
       </w:pPr>
-      <w:r>
-        <w:rPr>
-          <w:rFonts w:asciiTheme="majorBidi" w:hAnsiTheme="majorBidi" w:cstheme="majorBidi"/>
-          <w:sz w:val="24"/>
-          <w:szCs w:val="24"/>
-        </w:rPr>
-        <w:t xml:space="preserve">The purpose of the online medical care system is Archiving patients’ medical records and to create a convenient and easy-to-use application for patients to get the best medical care and doctors to get all the information to do their work in the best way. The system relies on a relational database that includes all medical information about the patient, whether personal or written by former doctors. </w:t>
-      </w:r>
     </w:p>
     <w:p>
       <w:pPr>
         <w:pStyle w:val="ListParagraph"/>
         <w:bidi w:val="0"/>
-        <w:ind w:left="630" w:firstLine="360"/>
-        <w:rPr>
-          <w:rFonts w:asciiTheme="majorBidi" w:hAnsiTheme="majorBidi" w:cstheme="majorBidi"/>
-          <w:sz w:val="24"/>
-          <w:szCs w:val="24"/>
-        </w:rPr>
-      </w:pPr>
-    </w:p>
-    <w:p>
-      <w:pPr>
-        <w:pStyle w:val="ListParagraph"/>
-        <w:bidi w:val="0"/>
-        <w:ind w:left="630" w:firstLine="360"/>
+        <w:ind w:left="180" w:firstLine="270"/>
         <w:rPr>
           <w:rFonts w:asciiTheme="majorBidi" w:hAnsiTheme="majorBidi" w:cstheme="majorBidi"/>
           <w:sz w:val="24"/>
@@ -4143,6 +4180,7 @@
           <w:numId w:val="16"/>
         </w:numPr>
         <w:bidi w:val="0"/>
+        <w:ind w:left="900"/>
         <w:rPr>
           <w:rFonts w:asciiTheme="majorBidi" w:hAnsiTheme="majorBidi" w:cstheme="majorBidi"/>
           <w:sz w:val="24"/>
@@ -4174,6 +4212,7 @@
           <w:numId w:val="16"/>
         </w:numPr>
         <w:bidi w:val="0"/>
+        <w:ind w:left="900"/>
         <w:rPr>
           <w:rFonts w:asciiTheme="majorBidi" w:hAnsiTheme="majorBidi" w:cstheme="majorBidi"/>
           <w:sz w:val="24"/>
@@ -4205,6 +4244,7 @@
           <w:numId w:val="16"/>
         </w:numPr>
         <w:bidi w:val="0"/>
+        <w:ind w:left="900"/>
         <w:rPr>
           <w:rFonts w:asciiTheme="majorBidi" w:hAnsiTheme="majorBidi" w:cstheme="majorBidi"/>
           <w:sz w:val="24"/>
@@ -4236,6 +4276,7 @@
           <w:numId w:val="16"/>
         </w:numPr>
         <w:bidi w:val="0"/>
+        <w:ind w:left="900"/>
         <w:rPr>
           <w:rFonts w:asciiTheme="majorBidi" w:hAnsiTheme="majorBidi" w:cstheme="majorBidi"/>
           <w:sz w:val="24"/>
@@ -4267,34 +4308,35 @@
           <w:numId w:val="16"/>
         </w:numPr>
         <w:bidi w:val="0"/>
-        <w:rPr>
-          <w:rFonts w:asciiTheme="majorBidi" w:hAnsiTheme="majorBidi" w:cstheme="majorBidi"/>
-          <w:sz w:val="24"/>
-          <w:szCs w:val="24"/>
-        </w:rPr>
-      </w:pPr>
-      <w:r>
-        <w:rPr>
-          <w:rFonts w:asciiTheme="majorBidi" w:hAnsiTheme="majorBidi" w:cstheme="majorBidi"/>
-          <w:sz w:val="24"/>
-          <w:szCs w:val="24"/>
-        </w:rPr>
-        <w:t xml:space="preserve">Collaboration with Healthcare Providers </w:t>
-      </w:r>
-      <w:r>
-        <w:rPr>
-          <w:rFonts w:asciiTheme="majorBidi" w:hAnsiTheme="majorBidi" w:cstheme="majorBidi"/>
-          <w:sz w:val="24"/>
-          <w:szCs w:val="24"/>
-        </w:rPr>
-        <w:t>.</w:t>
+        <w:ind w:left="900"/>
+        <w:rPr>
+          <w:rFonts w:asciiTheme="majorBidi" w:hAnsiTheme="majorBidi" w:cstheme="majorBidi"/>
+          <w:sz w:val="24"/>
+          <w:szCs w:val="24"/>
+        </w:rPr>
+      </w:pPr>
+      <w:r>
+        <w:rPr>
+          <w:rFonts w:asciiTheme="majorBidi" w:hAnsiTheme="majorBidi" w:cstheme="majorBidi"/>
+          <w:sz w:val="24"/>
+          <w:szCs w:val="24"/>
+        </w:rPr>
+        <w:t>Collaboration with Healthcare Provid</w:t>
+      </w:r>
+      <w:r>
+        <w:rPr>
+          <w:rFonts w:asciiTheme="majorBidi" w:hAnsiTheme="majorBidi" w:cstheme="majorBidi"/>
+          <w:sz w:val="24"/>
+          <w:szCs w:val="24"/>
+        </w:rPr>
+        <w:t>ers.</w:t>
       </w:r>
     </w:p>
     <w:p>
       <w:pPr>
         <w:pStyle w:val="ListParagraph"/>
         <w:bidi w:val="0"/>
-        <w:ind w:left="630" w:firstLine="360"/>
+        <w:ind w:left="180" w:firstLine="270"/>
         <w:rPr>
           <w:rFonts w:asciiTheme="majorBidi" w:hAnsiTheme="majorBidi" w:cstheme="majorBidi"/>
           <w:sz w:val="24"/>
@@ -4341,7 +4383,7 @@
           <w:szCs w:val="28"/>
         </w:rPr>
       </w:pPr>
-      <w:bookmarkStart w:id="6" w:name="References"/>
+      <w:bookmarkStart w:id="5" w:name="References"/>
       <w:r>
         <w:rPr>
           <w:rFonts w:asciiTheme="majorBidi" w:hAnsiTheme="majorBidi" w:cstheme="majorBidi"/>
@@ -4353,8 +4395,8 @@
         <w:t xml:space="preserve">Refernces </w:t>
       </w:r>
     </w:p>
+    <w:bookmarkEnd w:id="4"/>
     <w:bookmarkEnd w:id="5"/>
-    <w:bookmarkEnd w:id="6"/>
     <w:p>
       <w:pPr>
         <w:pStyle w:val="ListParagraph"/>
@@ -4400,14 +4442,6 @@
           <w:szCs w:val="30"/>
           <w:bdr w:val="none" w:sz="0" w:space="0" w:color="auto" w:frame="1"/>
         </w:rPr>
-      </w:r>
-      <w:r>
-        <w:rPr>
-          <w:rFonts w:ascii="inherit" w:hAnsi="inherit"/>
-          <w:sz w:val="30"/>
-          <w:szCs w:val="30"/>
-          <w:bdr w:val="none" w:sz="0" w:space="0" w:color="auto" w:frame="1"/>
-        </w:rPr>
         <w:fldChar w:fldCharType="separate"/>
       </w:r>
       <w:r>
@@ -4418,47 +4452,28 @@
           <w:szCs w:val="30"/>
           <w:bdr w:val="none" w:sz="0" w:space="0" w:color="auto" w:frame="1"/>
         </w:rPr>
-        <w:t>http</w:t>
-      </w:r>
-      <w:r>
-        <w:rPr>
-          <w:rStyle w:val="Hyperlink"/>
+        <w:t>http://users.encs.concordia.ca/~eshihab/teaching/slides/srs_template_sep14.pdf</w:t>
+      </w:r>
+    </w:p>
+    <w:p>
+      <w:pPr>
+        <w:pStyle w:val="ListParagraph"/>
+        <w:bidi w:val="0"/>
+        <w:ind w:left="630" w:firstLine="360"/>
+        <w:rPr>
+          <w:rFonts w:asciiTheme="majorBidi" w:hAnsiTheme="majorBidi" w:cstheme="majorBidi"/>
+          <w:sz w:val="24"/>
+          <w:szCs w:val="24"/>
+        </w:rPr>
+      </w:pPr>
+      <w:r>
+        <w:rPr>
           <w:rFonts w:ascii="inherit" w:hAnsi="inherit"/>
           <w:sz w:val="30"/>
           <w:szCs w:val="30"/>
           <w:bdr w:val="none" w:sz="0" w:space="0" w:color="auto" w:frame="1"/>
         </w:rPr>
-        <w:t>:</w:t>
-      </w:r>
-      <w:r>
-        <w:rPr>
-          <w:rStyle w:val="Hyperlink"/>
-          <w:rFonts w:ascii="inherit" w:hAnsi="inherit"/>
-          <w:sz w:val="30"/>
-          <w:szCs w:val="30"/>
-          <w:bdr w:val="none" w:sz="0" w:space="0" w:color="auto" w:frame="1"/>
-        </w:rPr>
-        <w:t>//users.encs.co</w:t>
-      </w:r>
-      <w:r>
-        <w:rPr>
-          <w:rStyle w:val="Hyperlink"/>
-          <w:rFonts w:ascii="inherit" w:hAnsi="inherit"/>
-          <w:sz w:val="30"/>
-          <w:szCs w:val="30"/>
-          <w:bdr w:val="none" w:sz="0" w:space="0" w:color="auto" w:frame="1"/>
-        </w:rPr>
-        <w:t>n</w:t>
-      </w:r>
-      <w:r>
-        <w:rPr>
-          <w:rStyle w:val="Hyperlink"/>
-          <w:rFonts w:ascii="inherit" w:hAnsi="inherit"/>
-          <w:sz w:val="30"/>
-          <w:szCs w:val="30"/>
-          <w:bdr w:val="none" w:sz="0" w:space="0" w:color="auto" w:frame="1"/>
-        </w:rPr>
-        <w:t>cordia.ca/~eshihab/teaching/slides/srs_template_sep14.pdf</w:t>
+        <w:fldChar w:fldCharType="end"/>
       </w:r>
     </w:p>
     <w:p>
@@ -4472,15 +4487,6 @@
           <w:szCs w:val="24"/>
         </w:rPr>
       </w:pPr>
-      <w:r>
-        <w:rPr>
-          <w:rFonts w:ascii="inherit" w:hAnsi="inherit"/>
-          <w:sz w:val="30"/>
-          <w:szCs w:val="30"/>
-          <w:bdr w:val="none" w:sz="0" w:space="0" w:color="auto" w:frame="1"/>
-        </w:rPr>
-        <w:fldChar w:fldCharType="end"/>
-      </w:r>
     </w:p>
     <w:p>
       <w:pPr>
@@ -4592,31 +4598,49 @@
     </w:p>
     <w:p>
       <w:pPr>
-        <w:pStyle w:val="ListParagraph"/>
-        <w:bidi w:val="0"/>
-        <w:ind w:left="630" w:firstLine="360"/>
-        <w:rPr>
-          <w:rFonts w:asciiTheme="majorBidi" w:hAnsiTheme="majorBidi" w:cstheme="majorBidi"/>
-          <w:sz w:val="24"/>
-          <w:szCs w:val="24"/>
-        </w:rPr>
-      </w:pPr>
-    </w:p>
-    <w:p>
-      <w:pPr>
-        <w:bidi w:val="0"/>
-        <w:rPr>
-          <w:rFonts w:asciiTheme="majorBidi" w:hAnsiTheme="majorBidi" w:cstheme="majorBidi"/>
-          <w:sz w:val="24"/>
-          <w:szCs w:val="24"/>
-        </w:rPr>
-      </w:pPr>
-    </w:p>
-    <w:bookmarkStart w:id="7" w:name="Chapter6"/>
-    <w:p>
-      <w:pPr>
-        <w:bidi w:val="0"/>
-        <w:ind w:left="450" w:right="540"/>
+        <w:bidi w:val="0"/>
+        <w:rPr>
+          <w:rFonts w:asciiTheme="majorBidi" w:hAnsiTheme="majorBidi" w:cstheme="majorBidi"/>
+          <w:sz w:val="24"/>
+          <w:szCs w:val="24"/>
+        </w:rPr>
+      </w:pPr>
+    </w:p>
+    <w:p>
+      <w:pPr>
+        <w:bidi w:val="0"/>
+        <w:rPr>
+          <w:rFonts w:asciiTheme="majorBidi" w:hAnsiTheme="majorBidi" w:cstheme="majorBidi"/>
+          <w:sz w:val="24"/>
+          <w:szCs w:val="24"/>
+        </w:rPr>
+      </w:pPr>
+    </w:p>
+    <w:p>
+      <w:pPr>
+        <w:bidi w:val="0"/>
+        <w:rPr>
+          <w:rFonts w:asciiTheme="majorBidi" w:hAnsiTheme="majorBidi" w:cstheme="majorBidi"/>
+          <w:sz w:val="24"/>
+          <w:szCs w:val="24"/>
+        </w:rPr>
+      </w:pPr>
+    </w:p>
+    <w:p>
+      <w:pPr>
+        <w:bidi w:val="0"/>
+        <w:rPr>
+          <w:rFonts w:asciiTheme="majorBidi" w:hAnsiTheme="majorBidi" w:cstheme="majorBidi"/>
+          <w:sz w:val="24"/>
+          <w:szCs w:val="24"/>
+        </w:rPr>
+      </w:pPr>
+    </w:p>
+    <w:bookmarkStart w:id="6" w:name="Chapter6"/>
+    <w:p>
+      <w:pPr>
+        <w:bidi w:val="0"/>
+        <w:ind w:left="450"/>
         <w:rPr>
           <w:rFonts w:asciiTheme="majorBidi" w:hAnsiTheme="majorBidi" w:cstheme="majorBidi"/>
           <w:b/>
@@ -4635,7 +4659,7 @@
         <mc:AlternateContent>
           <mc:Choice Requires="wps">
             <w:drawing>
-              <wp:anchor distT="0" distB="0" distL="114300" distR="114300" simplePos="0" relativeHeight="251663360" behindDoc="0" locked="0" layoutInCell="1" allowOverlap="1" wp14:anchorId="5A39697C" wp14:editId="6790B1DB">
+              <wp:anchor distT="0" distB="0" distL="114300" distR="114300" simplePos="0" relativeHeight="251656192" behindDoc="0" locked="0" layoutInCell="1" allowOverlap="1" wp14:anchorId="68C08269" wp14:editId="3C57F7C5">
                 <wp:simplePos x="0" y="0"/>
                 <wp:positionH relativeFrom="margin">
                   <wp:align>right</wp:align>
@@ -4717,99 +4741,129 @@
           <w:sz w:val="32"/>
           <w:szCs w:val="32"/>
         </w:rPr>
-        <w:t>6: System Models</w:t>
-      </w:r>
-    </w:p>
-    <w:bookmarkEnd w:id="7"/>
+        <w:t>2</w:t>
+      </w:r>
+      <w:r>
+        <w:rPr>
+          <w:rFonts w:asciiTheme="majorBidi" w:hAnsiTheme="majorBidi" w:cstheme="majorBidi"/>
+          <w:b/>
+          <w:bCs/>
+          <w:sz w:val="32"/>
+          <w:szCs w:val="32"/>
+        </w:rPr>
+        <w:t>: System Models</w:t>
+      </w:r>
+    </w:p>
     <w:p>
       <w:pPr>
         <w:pStyle w:val="ListParagraph"/>
         <w:numPr>
           <w:ilvl w:val="1"/>
-          <w:numId w:val="25"/>
+          <w:numId w:val="31"/>
         </w:numPr>
         <w:bidi w:val="0"/>
+        <w:ind w:left="630" w:hanging="450"/>
         <w:rPr>
           <w:rFonts w:asciiTheme="majorBidi" w:hAnsiTheme="majorBidi" w:cstheme="majorBidi"/>
           <w:b/>
           <w:bCs/>
           <w:color w:val="000000" w:themeColor="text1"/>
-        </w:rPr>
-      </w:pPr>
+          <w:sz w:val="28"/>
+          <w:szCs w:val="28"/>
+        </w:rPr>
+      </w:pPr>
+      <w:bookmarkStart w:id="7" w:name="SequenceDiagram"/>
+      <w:bookmarkEnd w:id="6"/>
       <w:r>
         <w:rPr>
           <w:rFonts w:asciiTheme="majorBidi" w:hAnsiTheme="majorBidi" w:cstheme="majorBidi"/>
           <w:b/>
           <w:bCs/>
           <w:color w:val="000000" w:themeColor="text1"/>
-        </w:rPr>
-        <w:t xml:space="preserve">  </w:t>
-      </w:r>
-      <w:bookmarkStart w:id="8" w:name="SequenceDiagram"/>
-      <w:r>
+          <w:sz w:val="28"/>
+          <w:szCs w:val="28"/>
+        </w:rPr>
+        <w:t>Sequence Diagram</w:t>
+      </w:r>
+      <w:bookmarkEnd w:id="7"/>
+    </w:p>
+    <w:p>
+      <w:pPr>
+        <w:pStyle w:val="ListParagraph"/>
+        <w:bidi w:val="0"/>
+        <w:ind w:left="450"/>
         <w:rPr>
           <w:rFonts w:asciiTheme="majorBidi" w:hAnsiTheme="majorBidi" w:cstheme="majorBidi"/>
           <w:b/>
           <w:bCs/>
           <w:color w:val="000000" w:themeColor="text1"/>
         </w:rPr>
-        <w:t>Sequence Diagram</w:t>
-      </w:r>
-      <w:bookmarkEnd w:id="8"/>
-    </w:p>
-    <w:p>
-      <w:pPr>
-        <w:pStyle w:val="ListParagraph"/>
+      </w:pPr>
+    </w:p>
+    <w:p>
+      <w:pPr>
+        <w:tabs>
+          <w:tab w:val="left" w:pos="540"/>
+        </w:tabs>
         <w:bidi w:val="0"/>
         <w:ind w:left="450"/>
         <w:rPr>
           <w:rFonts w:asciiTheme="majorBidi" w:hAnsiTheme="majorBidi" w:cstheme="majorBidi"/>
           <w:b/>
           <w:bCs/>
-          <w:color w:val="000000" w:themeColor="text1"/>
-        </w:rPr>
-      </w:pPr>
-    </w:p>
-    <w:p>
-      <w:pPr>
-        <w:pStyle w:val="ListParagraph"/>
-        <w:numPr>
-          <w:ilvl w:val="2"/>
-          <w:numId w:val="25"/>
-        </w:numPr>
-        <w:bidi w:val="0"/>
-        <w:ind w:left="1080" w:hanging="630"/>
+          <w:sz w:val="24"/>
+          <w:szCs w:val="24"/>
+        </w:rPr>
+      </w:pPr>
+      <w:bookmarkStart w:id="8" w:name="ER_diagram"/>
+      <w:bookmarkStart w:id="9" w:name="_GoBack"/>
+      <w:bookmarkEnd w:id="9"/>
+      <w:r>
         <w:rPr>
           <w:rFonts w:asciiTheme="majorBidi" w:hAnsiTheme="majorBidi" w:cstheme="majorBidi"/>
           <w:b/>
           <w:bCs/>
-        </w:rPr>
-      </w:pPr>
-      <w:bookmarkStart w:id="9" w:name="ER_diagram"/>
+          <w:sz w:val="24"/>
+          <w:szCs w:val="24"/>
+        </w:rPr>
+        <w:t xml:space="preserve">2.4.1 </w:t>
+      </w:r>
       <w:r>
         <w:rPr>
           <w:rFonts w:asciiTheme="majorBidi" w:hAnsiTheme="majorBidi" w:cstheme="majorBidi"/>
           <w:b/>
           <w:bCs/>
+          <w:sz w:val="24"/>
+          <w:szCs w:val="24"/>
         </w:rPr>
         <w:t>E-R Diagram</w:t>
       </w:r>
-    </w:p>
-    <w:bookmarkEnd w:id="9"/>
-    <w:p>
-      <w:pPr>
-        <w:pStyle w:val="ListParagraph"/>
-        <w:bidi w:val="0"/>
+      <w:r>
         <w:rPr>
           <w:rFonts w:asciiTheme="majorBidi" w:hAnsiTheme="majorBidi" w:cstheme="majorBidi"/>
           <w:b/>
           <w:bCs/>
+          <w:sz w:val="24"/>
+          <w:szCs w:val="24"/>
+        </w:rPr>
+        <w:t xml:space="preserve"> :</w:t>
+      </w:r>
+    </w:p>
+    <w:bookmarkEnd w:id="8"/>
+    <w:p>
+      <w:pPr>
+        <w:pStyle w:val="ListParagraph"/>
+        <w:bidi w:val="0"/>
+        <w:rPr>
+          <w:rFonts w:asciiTheme="majorBidi" w:hAnsiTheme="majorBidi" w:cstheme="majorBidi"/>
+          <w:b/>
+          <w:bCs/>
         </w:rPr>
       </w:pPr>
       <w:r>
         <w:pict>
-          <v:shape id="_x0000_s1027" type="#_x0000_t75" style="position:absolute;left:0;text-align:left;margin-left:-2.55pt;margin-top:26.5pt;width:522.75pt;height:332.25pt;z-index:-251646976;mso-position-horizontal-relative:text;mso-position-vertical-relative:text;mso-width-relative:page;mso-height-relative:page" wrapcoords="-31 0 -31 21551 21600 21551 21600 0 -31 0">
-            <v:imagedata r:id="rId10" o:title="ER_diagram.drawio"/>
+          <v:shape id="_x0000_s1027" type="#_x0000_t75" style="position:absolute;left:0;text-align:left;margin-left:-2.55pt;margin-top:26.5pt;width:522.75pt;height:332.25pt;z-index:-251656192;mso-position-horizontal-relative:text;mso-position-vertical-relative:text;mso-width-relative:page;mso-height-relative:page" wrapcoords="-31 0 -31 21551 21600 21551 21600 0 -31 0">
+            <v:imagedata r:id="rId11" o:title="ER_diagram"/>
             <w10:wrap type="tight"/>
           </v:shape>
         </w:pict>
@@ -4831,7 +4885,7 @@
         <mc:AlternateContent>
           <mc:Choice Requires="wps">
             <w:drawing>
-              <wp:anchor distT="45720" distB="45720" distL="114300" distR="114300" simplePos="0" relativeHeight="251671552" behindDoc="0" locked="0" layoutInCell="1" allowOverlap="1" wp14:anchorId="1E125400" wp14:editId="402D42CA">
+              <wp:anchor distT="45720" distB="45720" distL="114300" distR="114300" simplePos="0" relativeHeight="251659264" behindDoc="0" locked="0" layoutInCell="1" allowOverlap="1" wp14:anchorId="1E125400" wp14:editId="402D42CA">
                 <wp:simplePos x="0" y="0"/>
                 <wp:positionH relativeFrom="margin">
                   <wp:align>center</wp:align>
@@ -4933,7 +4987,7 @@
                 <v:stroke joinstyle="miter"/>
                 <v:path gradientshapeok="t" o:connecttype="rect"/>
               </v:shapetype>
-              <v:shape id="Text Box 2" o:spid="_x0000_s1026" type="#_x0000_t202" style="position:absolute;margin-left:0;margin-top:356.15pt;width:208.5pt;height:22.5pt;z-index:251671552;visibility:visible;mso-wrap-style:square;mso-width-percent:0;mso-height-percent:0;mso-wrap-distance-left:9pt;mso-wrap-distance-top:3.6pt;mso-wrap-distance-right:9pt;mso-wrap-distance-bottom:3.6pt;mso-position-horizontal:center;mso-position-horizontal-relative:margin;mso-position-vertical:absolute;mso-position-vertical-relative:text;mso-width-percent:0;mso-height-percent:0;mso-width-relative:margin;mso-height-relative:margin;v-text-anchor:top" o:gfxdata="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" stroked="f">
+              <v:shape id="Text Box 2" o:spid="_x0000_s1026" type="#_x0000_t202" style="position:absolute;margin-left:0;margin-top:356.15pt;width:208.5pt;height:22.5pt;z-index:251659264;visibility:visible;mso-wrap-style:square;mso-width-percent:0;mso-height-percent:0;mso-wrap-distance-left:9pt;mso-wrap-distance-top:3.6pt;mso-wrap-distance-right:9pt;mso-wrap-distance-bottom:3.6pt;mso-position-horizontal:center;mso-position-horizontal-relative:margin;mso-position-vertical:absolute;mso-position-vertical-relative:text;mso-width-percent:0;mso-height-percent:0;mso-width-relative:margin;mso-height-relative:margin;v-text-anchor:top" o:gfxdata="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" stroked="f">
                 <v:textbox>
                   <w:txbxContent>
                     <w:p>
@@ -5005,7 +5059,7 @@
       </w:pPr>
     </w:p>
     <w:sectPr>
-      <w:footerReference w:type="default" r:id="rId11"/>
+      <w:footerReference w:type="default" r:id="rId12"/>
       <w:pgSz w:w="11906" w:h="16838"/>
       <w:pgMar w:top="720" w:right="720" w:bottom="720" w:left="720" w:header="0" w:footer="288" w:gutter="0"/>
       <w:pgNumType w:start="1" w:chapStyle="1"/>
@@ -5102,7 +5156,7 @@
             <w:rFonts w:asciiTheme="majorBidi" w:eastAsiaTheme="majorEastAsia" w:hAnsiTheme="majorBidi" w:cstheme="majorBidi"/>
             <w:rtl/>
           </w:rPr>
-          <w:t>2</w:t>
+          <w:t>6</w:t>
         </w:r>
         <w:r>
           <w:rPr>
@@ -5155,6 +5209,119 @@
 <file path=word/numbering.xml><?xml version="1.0" encoding="utf-8"?>
 <w:numbering xmlns:wpc="http://schemas.microsoft.com/office/word/2010/wordprocessingCanvas" xmlns:mc="http://schemas.openxmlformats.org/markup-compatibility/2006" xmlns:o="urn:schemas-microsoft-com:office:office" xmlns:r="http://schemas.openxmlformats.org/officeDocument/2006/relationships" xmlns:m="http://schemas.openxmlformats.org/officeDocument/2006/math" xmlns:v="urn:schemas-microsoft-com:vml" xmlns:wp14="http://schemas.microsoft.com/office/word/2010/wordprocessingDrawing" xmlns:wp="http://schemas.openxmlformats.org/drawingml/2006/wordprocessingDrawing" xmlns:w10="urn:schemas-microsoft-com:office:word" xmlns:w="http://schemas.openxmlformats.org/wordprocessingml/2006/main" xmlns:w14="http://schemas.microsoft.com/office/word/2010/wordml" xmlns:w15="http://schemas.microsoft.com/office/word/2012/wordml" xmlns:wpg="http://schemas.microsoft.com/office/word/2010/wordprocessingGroup" xmlns:wpi="http://schemas.microsoft.com/office/word/2010/wordprocessingInk" xmlns:wne="http://schemas.microsoft.com/office/word/2006/wordml" xmlns:wps="http://schemas.microsoft.com/office/word/2010/wordprocessingShape" mc:Ignorable="w14 w15 wp14">
   <w:abstractNum w:abstractNumId="0">
+    <w:nsid w:val="008A6693"/>
+    <w:multiLevelType w:val="multilevel"/>
+    <w:tmpl w:val="A044C414"/>
+    <w:lvl w:ilvl="0">
+      <w:start w:val="2"/>
+      <w:numFmt w:val="decimal"/>
+      <w:lvlText w:val="%1"/>
+      <w:lvlJc w:val="left"/>
+      <w:pPr>
+        <w:ind w:left="360" w:hanging="360"/>
+      </w:pPr>
+      <w:rPr>
+        <w:rFonts w:hint="default"/>
+      </w:rPr>
+    </w:lvl>
+    <w:lvl w:ilvl="1">
+      <w:start w:val="4"/>
+      <w:numFmt w:val="decimal"/>
+      <w:lvlText w:val="%1.%2"/>
+      <w:lvlJc w:val="left"/>
+      <w:pPr>
+        <w:ind w:left="450" w:hanging="360"/>
+      </w:pPr>
+      <w:rPr>
+        <w:rFonts w:hint="default"/>
+      </w:rPr>
+    </w:lvl>
+    <w:lvl w:ilvl="2">
+      <w:start w:val="1"/>
+      <w:numFmt w:val="decimal"/>
+      <w:lvlText w:val="%1.%2.%3"/>
+      <w:lvlJc w:val="left"/>
+      <w:pPr>
+        <w:ind w:left="900" w:hanging="720"/>
+      </w:pPr>
+      <w:rPr>
+        <w:rFonts w:hint="default"/>
+      </w:rPr>
+    </w:lvl>
+    <w:lvl w:ilvl="3">
+      <w:start w:val="1"/>
+      <w:numFmt w:val="decimal"/>
+      <w:lvlText w:val="%1.%2.%3.%4"/>
+      <w:lvlJc w:val="left"/>
+      <w:pPr>
+        <w:ind w:left="990" w:hanging="720"/>
+      </w:pPr>
+      <w:rPr>
+        <w:rFonts w:hint="default"/>
+      </w:rPr>
+    </w:lvl>
+    <w:lvl w:ilvl="4">
+      <w:start w:val="1"/>
+      <w:numFmt w:val="decimal"/>
+      <w:lvlText w:val="%1.%2.%3.%4.%5"/>
+      <w:lvlJc w:val="left"/>
+      <w:pPr>
+        <w:ind w:left="1440" w:hanging="1080"/>
+      </w:pPr>
+      <w:rPr>
+        <w:rFonts w:hint="default"/>
+      </w:rPr>
+    </w:lvl>
+    <w:lvl w:ilvl="5">
+      <w:start w:val="1"/>
+      <w:numFmt w:val="decimal"/>
+      <w:lvlText w:val="%1.%2.%3.%4.%5.%6"/>
+      <w:lvlJc w:val="left"/>
+      <w:pPr>
+        <w:ind w:left="1530" w:hanging="1080"/>
+      </w:pPr>
+      <w:rPr>
+        <w:rFonts w:hint="default"/>
+      </w:rPr>
+    </w:lvl>
+    <w:lvl w:ilvl="6">
+      <w:start w:val="1"/>
+      <w:numFmt w:val="decimal"/>
+      <w:lvlText w:val="%1.%2.%3.%4.%5.%6.%7"/>
+      <w:lvlJc w:val="left"/>
+      <w:pPr>
+        <w:ind w:left="1980" w:hanging="1440"/>
+      </w:pPr>
+      <w:rPr>
+        <w:rFonts w:hint="default"/>
+      </w:rPr>
+    </w:lvl>
+    <w:lvl w:ilvl="7">
+      <w:start w:val="1"/>
+      <w:numFmt w:val="decimal"/>
+      <w:lvlText w:val="%1.%2.%3.%4.%5.%6.%7.%8"/>
+      <w:lvlJc w:val="left"/>
+      <w:pPr>
+        <w:ind w:left="2070" w:hanging="1440"/>
+      </w:pPr>
+      <w:rPr>
+        <w:rFonts w:hint="default"/>
+      </w:rPr>
+    </w:lvl>
+    <w:lvl w:ilvl="8">
+      <w:start w:val="1"/>
+      <w:numFmt w:val="decimal"/>
+      <w:lvlText w:val="%1.%2.%3.%4.%5.%6.%7.%8.%9"/>
+      <w:lvlJc w:val="left"/>
+      <w:pPr>
+        <w:ind w:left="2160" w:hanging="1440"/>
+      </w:pPr>
+      <w:rPr>
+        <w:rFonts w:hint="default"/>
+      </w:rPr>
+    </w:lvl>
+  </w:abstractNum>
+  <w:abstractNum w:abstractNumId="1">
     <w:nsid w:val="078936A2"/>
     <w:multiLevelType w:val="hybridMultilevel"/>
     <w:tmpl w:val="73588B26"/>
@@ -5243,7 +5410,7 @@
       </w:pPr>
     </w:lvl>
   </w:abstractNum>
-  <w:abstractNum w:abstractNumId="1">
+  <w:abstractNum w:abstractNumId="2">
     <w:nsid w:val="07F56556"/>
     <w:multiLevelType w:val="hybridMultilevel"/>
     <w:tmpl w:val="681A0DD2"/>
@@ -5332,7 +5499,7 @@
       </w:pPr>
     </w:lvl>
   </w:abstractNum>
-  <w:abstractNum w:abstractNumId="2">
+  <w:abstractNum w:abstractNumId="3">
     <w:nsid w:val="0C583279"/>
     <w:multiLevelType w:val="multilevel"/>
     <w:tmpl w:val="2E62D188"/>
@@ -5454,7 +5621,7 @@
       </w:rPr>
     </w:lvl>
   </w:abstractNum>
-  <w:abstractNum w:abstractNumId="3">
+  <w:abstractNum w:abstractNumId="4">
     <w:nsid w:val="1A7F1EF2"/>
     <w:multiLevelType w:val="hybridMultilevel"/>
     <w:tmpl w:val="A6B61B14"/>
@@ -5567,7 +5734,7 @@
       </w:rPr>
     </w:lvl>
   </w:abstractNum>
-  <w:abstractNum w:abstractNumId="4">
+  <w:abstractNum w:abstractNumId="5">
     <w:nsid w:val="1EDD346D"/>
     <w:multiLevelType w:val="multilevel"/>
     <w:tmpl w:val="CD0E1E20"/>
@@ -5690,7 +5857,7 @@
       </w:rPr>
     </w:lvl>
   </w:abstractNum>
-  <w:abstractNum w:abstractNumId="5">
+  <w:abstractNum w:abstractNumId="6">
     <w:nsid w:val="2DEF70F5"/>
     <w:multiLevelType w:val="multilevel"/>
     <w:tmpl w:val="5D4A51AC"/>
@@ -5812,7 +5979,7 @@
       </w:rPr>
     </w:lvl>
   </w:abstractNum>
-  <w:abstractNum w:abstractNumId="6">
+  <w:abstractNum w:abstractNumId="7">
     <w:nsid w:val="30F863CE"/>
     <w:multiLevelType w:val="hybridMultilevel"/>
     <w:tmpl w:val="296A52EE"/>
@@ -5898,7 +6065,7 @@
       </w:pPr>
     </w:lvl>
   </w:abstractNum>
-  <w:abstractNum w:abstractNumId="7">
+  <w:abstractNum w:abstractNumId="8">
     <w:nsid w:val="325A7018"/>
     <w:multiLevelType w:val="multilevel"/>
     <w:tmpl w:val="B1220AE6"/>
@@ -6021,7 +6188,7 @@
       </w:rPr>
     </w:lvl>
   </w:abstractNum>
-  <w:abstractNum w:abstractNumId="8">
+  <w:abstractNum w:abstractNumId="9">
     <w:nsid w:val="33882A84"/>
     <w:multiLevelType w:val="hybridMultilevel"/>
     <w:tmpl w:val="A0AEB11C"/>
@@ -6134,7 +6301,129 @@
       </w:rPr>
     </w:lvl>
   </w:abstractNum>
-  <w:abstractNum w:abstractNumId="9">
+  <w:abstractNum w:abstractNumId="10">
+    <w:nsid w:val="346832B7"/>
+    <w:multiLevelType w:val="multilevel"/>
+    <w:tmpl w:val="865CE392"/>
+    <w:lvl w:ilvl="0">
+      <w:start w:val="2"/>
+      <w:numFmt w:val="decimal"/>
+      <w:lvlText w:val="%1"/>
+      <w:lvlJc w:val="left"/>
+      <w:pPr>
+        <w:ind w:left="360" w:hanging="360"/>
+      </w:pPr>
+      <w:rPr>
+        <w:rFonts w:ascii="Calibri" w:hAnsi="Calibri" w:cs="Calibri" w:hint="default"/>
+        <w:sz w:val="22"/>
+      </w:rPr>
+    </w:lvl>
+    <w:lvl w:ilvl="1">
+      <w:start w:val="3"/>
+      <w:numFmt w:val="decimal"/>
+      <w:lvlText w:val="%1.%2"/>
+      <w:lvlJc w:val="left"/>
+      <w:pPr>
+        <w:ind w:left="1200" w:hanging="360"/>
+      </w:pPr>
+      <w:rPr>
+        <w:rFonts w:ascii="Calibri" w:hAnsi="Calibri" w:cs="Calibri" w:hint="default"/>
+        <w:sz w:val="22"/>
+      </w:rPr>
+    </w:lvl>
+    <w:lvl w:ilvl="2">
+      <w:start w:val="1"/>
+      <w:numFmt w:val="decimal"/>
+      <w:lvlText w:val="%1.%2.%3"/>
+      <w:lvlJc w:val="left"/>
+      <w:pPr>
+        <w:ind w:left="2400" w:hanging="720"/>
+      </w:pPr>
+      <w:rPr>
+        <w:rFonts w:ascii="Calibri" w:hAnsi="Calibri" w:cs="Calibri" w:hint="default"/>
+        <w:sz w:val="22"/>
+      </w:rPr>
+    </w:lvl>
+    <w:lvl w:ilvl="3">
+      <w:start w:val="1"/>
+      <w:numFmt w:val="decimal"/>
+      <w:lvlText w:val="%1.%2.%3.%4"/>
+      <w:lvlJc w:val="left"/>
+      <w:pPr>
+        <w:ind w:left="3240" w:hanging="720"/>
+      </w:pPr>
+      <w:rPr>
+        <w:rFonts w:ascii="Calibri" w:hAnsi="Calibri" w:cs="Calibri" w:hint="default"/>
+        <w:sz w:val="22"/>
+      </w:rPr>
+    </w:lvl>
+    <w:lvl w:ilvl="4">
+      <w:start w:val="1"/>
+      <w:numFmt w:val="decimal"/>
+      <w:lvlText w:val="%1.%2.%3.%4.%5"/>
+      <w:lvlJc w:val="left"/>
+      <w:pPr>
+        <w:ind w:left="4440" w:hanging="1080"/>
+      </w:pPr>
+      <w:rPr>
+        <w:rFonts w:ascii="Calibri" w:hAnsi="Calibri" w:cs="Calibri" w:hint="default"/>
+        <w:sz w:val="22"/>
+      </w:rPr>
+    </w:lvl>
+    <w:lvl w:ilvl="5">
+      <w:start w:val="1"/>
+      <w:numFmt w:val="decimal"/>
+      <w:lvlText w:val="%1.%2.%3.%4.%5.%6"/>
+      <w:lvlJc w:val="left"/>
+      <w:pPr>
+        <w:ind w:left="5280" w:hanging="1080"/>
+      </w:pPr>
+      <w:rPr>
+        <w:rFonts w:ascii="Calibri" w:hAnsi="Calibri" w:cs="Calibri" w:hint="default"/>
+        <w:sz w:val="22"/>
+      </w:rPr>
+    </w:lvl>
+    <w:lvl w:ilvl="6">
+      <w:start w:val="1"/>
+      <w:numFmt w:val="decimal"/>
+      <w:lvlText w:val="%1.%2.%3.%4.%5.%6.%7"/>
+      <w:lvlJc w:val="left"/>
+      <w:pPr>
+        <w:ind w:left="6480" w:hanging="1440"/>
+      </w:pPr>
+      <w:rPr>
+        <w:rFonts w:ascii="Calibri" w:hAnsi="Calibri" w:cs="Calibri" w:hint="default"/>
+        <w:sz w:val="22"/>
+      </w:rPr>
+    </w:lvl>
+    <w:lvl w:ilvl="7">
+      <w:start w:val="1"/>
+      <w:numFmt w:val="decimal"/>
+      <w:lvlText w:val="%1.%2.%3.%4.%5.%6.%7.%8"/>
+      <w:lvlJc w:val="left"/>
+      <w:pPr>
+        <w:ind w:left="7320" w:hanging="1440"/>
+      </w:pPr>
+      <w:rPr>
+        <w:rFonts w:ascii="Calibri" w:hAnsi="Calibri" w:cs="Calibri" w:hint="default"/>
+        <w:sz w:val="22"/>
+      </w:rPr>
+    </w:lvl>
+    <w:lvl w:ilvl="8">
+      <w:start w:val="1"/>
+      <w:numFmt w:val="decimal"/>
+      <w:lvlText w:val="%1.%2.%3.%4.%5.%6.%7.%8.%9"/>
+      <w:lvlJc w:val="left"/>
+      <w:pPr>
+        <w:ind w:left="8520" w:hanging="1800"/>
+      </w:pPr>
+      <w:rPr>
+        <w:rFonts w:ascii="Calibri" w:hAnsi="Calibri" w:cs="Calibri" w:hint="default"/>
+        <w:sz w:val="22"/>
+      </w:rPr>
+    </w:lvl>
+  </w:abstractNum>
+  <w:abstractNum w:abstractNumId="11">
     <w:nsid w:val="3A285C86"/>
     <w:multiLevelType w:val="hybridMultilevel"/>
     <w:tmpl w:val="846E19FC"/>
@@ -6220,7 +6509,7 @@
       </w:pPr>
     </w:lvl>
   </w:abstractNum>
-  <w:abstractNum w:abstractNumId="10">
+  <w:abstractNum w:abstractNumId="12">
     <w:nsid w:val="3CB9570D"/>
     <w:multiLevelType w:val="hybridMultilevel"/>
     <w:tmpl w:val="C5B2EDA2"/>
@@ -6333,7 +6622,7 @@
       </w:rPr>
     </w:lvl>
   </w:abstractNum>
-  <w:abstractNum w:abstractNumId="11">
+  <w:abstractNum w:abstractNumId="13">
     <w:nsid w:val="3DFF3208"/>
     <w:multiLevelType w:val="multilevel"/>
     <w:tmpl w:val="B1220AE6"/>
@@ -6456,7 +6745,7 @@
       </w:rPr>
     </w:lvl>
   </w:abstractNum>
-  <w:abstractNum w:abstractNumId="12">
+  <w:abstractNum w:abstractNumId="14">
     <w:nsid w:val="3F393BF2"/>
     <w:multiLevelType w:val="hybridMultilevel"/>
     <w:tmpl w:val="D04EDF4C"/>
@@ -6569,7 +6858,7 @@
       </w:rPr>
     </w:lvl>
   </w:abstractNum>
-  <w:abstractNum w:abstractNumId="13">
+  <w:abstractNum w:abstractNumId="15">
     <w:nsid w:val="4CE649B6"/>
     <w:multiLevelType w:val="hybridMultilevel"/>
     <w:tmpl w:val="18EEBBB8"/>
@@ -6682,7 +6971,7 @@
       </w:rPr>
     </w:lvl>
   </w:abstractNum>
-  <w:abstractNum w:abstractNumId="14">
+  <w:abstractNum w:abstractNumId="16">
     <w:nsid w:val="530E7451"/>
     <w:multiLevelType w:val="multilevel"/>
     <w:tmpl w:val="B1220AE6"/>
@@ -6805,7 +7094,7 @@
       </w:rPr>
     </w:lvl>
   </w:abstractNum>
-  <w:abstractNum w:abstractNumId="15">
+  <w:abstractNum w:abstractNumId="17">
     <w:nsid w:val="556A0A4B"/>
     <w:multiLevelType w:val="hybridMultilevel"/>
     <w:tmpl w:val="05DC026A"/>
@@ -6894,7 +7183,7 @@
       </w:pPr>
     </w:lvl>
   </w:abstractNum>
-  <w:abstractNum w:abstractNumId="16">
+  <w:abstractNum w:abstractNumId="18">
     <w:nsid w:val="560D6CAE"/>
     <w:multiLevelType w:val="multilevel"/>
     <w:tmpl w:val="B1220AE6"/>
@@ -7017,7 +7306,7 @@
       </w:rPr>
     </w:lvl>
   </w:abstractNum>
-  <w:abstractNum w:abstractNumId="17">
+  <w:abstractNum w:abstractNumId="19">
     <w:nsid w:val="58D07766"/>
     <w:multiLevelType w:val="multilevel"/>
     <w:tmpl w:val="B1220AE6"/>
@@ -7140,7 +7429,93 @@
       </w:rPr>
     </w:lvl>
   </w:abstractNum>
-  <w:abstractNum w:abstractNumId="18">
+  <w:abstractNum w:abstractNumId="20">
+    <w:nsid w:val="5B102F10"/>
+    <w:multiLevelType w:val="hybridMultilevel"/>
+    <w:tmpl w:val="80D2818C"/>
+    <w:lvl w:ilvl="0" w:tplc="0409000F">
+      <w:start w:val="1"/>
+      <w:numFmt w:val="decimal"/>
+      <w:lvlText w:val="%1."/>
+      <w:lvlJc w:val="left"/>
+      <w:pPr>
+        <w:ind w:left="990" w:hanging="360"/>
+      </w:pPr>
+    </w:lvl>
+    <w:lvl w:ilvl="1" w:tplc="04090019" w:tentative="1">
+      <w:start w:val="1"/>
+      <w:numFmt w:val="lowerLetter"/>
+      <w:lvlText w:val="%2."/>
+      <w:lvlJc w:val="left"/>
+      <w:pPr>
+        <w:ind w:left="1710" w:hanging="360"/>
+      </w:pPr>
+    </w:lvl>
+    <w:lvl w:ilvl="2" w:tplc="0409001B" w:tentative="1">
+      <w:start w:val="1"/>
+      <w:numFmt w:val="lowerRoman"/>
+      <w:lvlText w:val="%3."/>
+      <w:lvlJc w:val="right"/>
+      <w:pPr>
+        <w:ind w:left="2430" w:hanging="180"/>
+      </w:pPr>
+    </w:lvl>
+    <w:lvl w:ilvl="3" w:tplc="0409000F" w:tentative="1">
+      <w:start w:val="1"/>
+      <w:numFmt w:val="decimal"/>
+      <w:lvlText w:val="%4."/>
+      <w:lvlJc w:val="left"/>
+      <w:pPr>
+        <w:ind w:left="3150" w:hanging="360"/>
+      </w:pPr>
+    </w:lvl>
+    <w:lvl w:ilvl="4" w:tplc="04090019" w:tentative="1">
+      <w:start w:val="1"/>
+      <w:numFmt w:val="lowerLetter"/>
+      <w:lvlText w:val="%5."/>
+      <w:lvlJc w:val="left"/>
+      <w:pPr>
+        <w:ind w:left="3870" w:hanging="360"/>
+      </w:pPr>
+    </w:lvl>
+    <w:lvl w:ilvl="5" w:tplc="0409001B" w:tentative="1">
+      <w:start w:val="1"/>
+      <w:numFmt w:val="lowerRoman"/>
+      <w:lvlText w:val="%6."/>
+      <w:lvlJc w:val="right"/>
+      <w:pPr>
+        <w:ind w:left="4590" w:hanging="180"/>
+      </w:pPr>
+    </w:lvl>
+    <w:lvl w:ilvl="6" w:tplc="0409000F" w:tentative="1">
+      <w:start w:val="1"/>
+      <w:numFmt w:val="decimal"/>
+      <w:lvlText w:val="%7."/>
+      <w:lvlJc w:val="left"/>
+      <w:pPr>
+        <w:ind w:left="5310" w:hanging="360"/>
+      </w:pPr>
+    </w:lvl>
+    <w:lvl w:ilvl="7" w:tplc="04090019" w:tentative="1">
+      <w:start w:val="1"/>
+      <w:numFmt w:val="lowerLetter"/>
+      <w:lvlText w:val="%8."/>
+      <w:lvlJc w:val="left"/>
+      <w:pPr>
+        <w:ind w:left="6030" w:hanging="360"/>
+      </w:pPr>
+    </w:lvl>
+    <w:lvl w:ilvl="8" w:tplc="0409001B" w:tentative="1">
+      <w:start w:val="1"/>
+      <w:numFmt w:val="lowerRoman"/>
+      <w:lvlText w:val="%9."/>
+      <w:lvlJc w:val="right"/>
+      <w:pPr>
+        <w:ind w:left="6750" w:hanging="180"/>
+      </w:pPr>
+    </w:lvl>
+  </w:abstractNum>
+  <w:abstractNum w:abstractNumId="21">
     <w:nsid w:val="5E356636"/>
     <w:multiLevelType w:val="multilevel"/>
     <w:tmpl w:val="C080A46A"/>
@@ -7253,7 +7628,96 @@
       </w:rPr>
     </w:lvl>
   </w:abstractNum>
-  <w:abstractNum w:abstractNumId="19">
+  <w:abstractNum w:abstractNumId="22">
+    <w:nsid w:val="5E966CCB"/>
+    <w:multiLevelType w:val="hybridMultilevel"/>
+    <w:tmpl w:val="FF04FB4A"/>
+    <w:lvl w:ilvl="0" w:tplc="0409000F">
+      <w:start w:val="1"/>
+      <w:numFmt w:val="decimal"/>
+      <w:lvlText w:val="%1."/>
+      <w:lvlJc w:val="left"/>
+      <w:pPr>
+        <w:ind w:left="810" w:hanging="360"/>
+      </w:pPr>
+      <w:rPr>
+        <w:rFonts w:hint="default"/>
+      </w:rPr>
+    </w:lvl>
+    <w:lvl w:ilvl="1" w:tplc="04090019" w:tentative="1">
+      <w:start w:val="1"/>
+      <w:numFmt w:val="lowerLetter"/>
+      <w:lvlText w:val="%2."/>
+      <w:lvlJc w:val="left"/>
+      <w:pPr>
+        <w:ind w:left="1530" w:hanging="360"/>
+      </w:pPr>
+    </w:lvl>
+    <w:lvl w:ilvl="2" w:tplc="0409001B" w:tentative="1">
+      <w:start w:val="1"/>
+      <w:numFmt w:val="lowerRoman"/>
+      <w:lvlText w:val="%3."/>
+      <w:lvlJc w:val="right"/>
+      <w:pPr>
+        <w:ind w:left="2250" w:hanging="180"/>
+      </w:pPr>
+    </w:lvl>
+    <w:lvl w:ilvl="3" w:tplc="0409000F" w:tentative="1">
+      <w:start w:val="1"/>
+      <w:numFmt w:val="decimal"/>
+      <w:lvlText w:val="%4."/>
+      <w:lvlJc w:val="left"/>
+      <w:pPr>
+        <w:ind w:left="2970" w:hanging="360"/>
+      </w:pPr>
+    </w:lvl>
+    <w:lvl w:ilvl="4" w:tplc="04090019" w:tentative="1">
+      <w:start w:val="1"/>
+      <w:numFmt w:val="lowerLetter"/>
+      <w:lvlText w:val="%5."/>
+      <w:lvlJc w:val="left"/>
+      <w:pPr>
+        <w:ind w:left="3690" w:hanging="360"/>
+      </w:pPr>
+    </w:lvl>
+    <w:lvl w:ilvl="5" w:tplc="0409001B" w:tentative="1">
+      <w:start w:val="1"/>
+      <w:numFmt w:val="lowerRoman"/>
+      <w:lvlText w:val="%6."/>
+      <w:lvlJc w:val="right"/>
+      <w:pPr>
+        <w:ind w:left="4410" w:hanging="180"/>
+      </w:pPr>
+    </w:lvl>
+    <w:lvl w:ilvl="6" w:tplc="0409000F" w:tentative="1">
+      <w:start w:val="1"/>
+      <w:numFmt w:val="decimal"/>
+      <w:lvlText w:val="%7."/>
+      <w:lvlJc w:val="left"/>
+      <w:pPr>
+        <w:ind w:left="5130" w:hanging="360"/>
+      </w:pPr>
+    </w:lvl>
+    <w:lvl w:ilvl="7" w:tplc="04090019" w:tentative="1">
+      <w:start w:val="1"/>
+      <w:numFmt w:val="lowerLetter"/>
+      <w:lvlText w:val="%8."/>
+      <w:lvlJc w:val="left"/>
+      <w:pPr>
+        <w:ind w:left="5850" w:hanging="360"/>
+      </w:pPr>
+    </w:lvl>
+    <w:lvl w:ilvl="8" w:tplc="0409001B" w:tentative="1">
+      <w:start w:val="1"/>
+      <w:numFmt w:val="lowerRoman"/>
+      <w:lvlText w:val="%9."/>
+      <w:lvlJc w:val="right"/>
+      <w:pPr>
+        <w:ind w:left="6570" w:hanging="180"/>
+      </w:pPr>
+    </w:lvl>
+  </w:abstractNum>
+  <w:abstractNum w:abstractNumId="23">
     <w:nsid w:val="6A620EE6"/>
     <w:multiLevelType w:val="multilevel"/>
     <w:tmpl w:val="977AC318"/>
@@ -7376,7 +7840,7 @@
       </w:rPr>
     </w:lvl>
   </w:abstractNum>
-  <w:abstractNum w:abstractNumId="20">
+  <w:abstractNum w:abstractNumId="24">
     <w:nsid w:val="6D996005"/>
     <w:multiLevelType w:val="hybridMultilevel"/>
     <w:tmpl w:val="5170C466"/>
@@ -7489,7 +7953,7 @@
       </w:rPr>
     </w:lvl>
   </w:abstractNum>
-  <w:abstractNum w:abstractNumId="21">
+  <w:abstractNum w:abstractNumId="25">
     <w:nsid w:val="716E5510"/>
     <w:multiLevelType w:val="multilevel"/>
     <w:tmpl w:val="97981E5A"/>
@@ -7612,7 +8076,7 @@
       </w:rPr>
     </w:lvl>
   </w:abstractNum>
-  <w:abstractNum w:abstractNumId="22">
+  <w:abstractNum w:abstractNumId="26">
     <w:nsid w:val="759C2A62"/>
     <w:multiLevelType w:val="multilevel"/>
     <w:tmpl w:val="5D4A51AC"/>
@@ -7734,7 +8198,7 @@
       </w:rPr>
     </w:lvl>
   </w:abstractNum>
-  <w:abstractNum w:abstractNumId="23">
+  <w:abstractNum w:abstractNumId="27">
     <w:nsid w:val="77CC1571"/>
     <w:multiLevelType w:val="multilevel"/>
     <w:tmpl w:val="C4A470E4"/>
@@ -7857,7 +8321,7 @@
       </w:rPr>
     </w:lvl>
   </w:abstractNum>
-  <w:abstractNum w:abstractNumId="24">
+  <w:abstractNum w:abstractNumId="28">
     <w:nsid w:val="788313D2"/>
     <w:multiLevelType w:val="hybridMultilevel"/>
     <w:tmpl w:val="1FEE4826"/>
@@ -7946,7 +8410,7 @@
       </w:pPr>
     </w:lvl>
   </w:abstractNum>
-  <w:abstractNum w:abstractNumId="25">
+  <w:abstractNum w:abstractNumId="29">
     <w:nsid w:val="7AC10F50"/>
     <w:multiLevelType w:val="hybridMultilevel"/>
     <w:tmpl w:val="2EACCAD6"/>
@@ -8032,7 +8496,7 @@
       </w:pPr>
     </w:lvl>
   </w:abstractNum>
-  <w:abstractNum w:abstractNumId="26">
+  <w:abstractNum w:abstractNumId="30">
     <w:nsid w:val="7B250DE1"/>
     <w:multiLevelType w:val="multilevel"/>
     <w:tmpl w:val="1BFE3E78"/>
@@ -8156,85 +8620,97 @@
     </w:lvl>
   </w:abstractNum>
   <w:num w:numId="1">
+    <w:abstractNumId w:val="30"/>
+  </w:num>
+  <w:num w:numId="2">
+    <w:abstractNumId w:val="5"/>
+  </w:num>
+  <w:num w:numId="3">
+    <w:abstractNumId w:val="25"/>
+  </w:num>
+  <w:num w:numId="4">
+    <w:abstractNumId w:val="13"/>
+  </w:num>
+  <w:num w:numId="5">
+    <w:abstractNumId w:val="27"/>
+  </w:num>
+  <w:num w:numId="6">
+    <w:abstractNumId w:val="11"/>
+  </w:num>
+  <w:num w:numId="7">
+    <w:abstractNumId w:val="7"/>
+  </w:num>
+  <w:num w:numId="8">
+    <w:abstractNumId w:val="29"/>
+  </w:num>
+  <w:num w:numId="9">
+    <w:abstractNumId w:val="28"/>
+  </w:num>
+  <w:num w:numId="10">
+    <w:abstractNumId w:val="6"/>
+  </w:num>
+  <w:num w:numId="11">
+    <w:abstractNumId w:val="1"/>
+  </w:num>
+  <w:num w:numId="12">
+    <w:abstractNumId w:val="2"/>
+  </w:num>
+  <w:num w:numId="13">
+    <w:abstractNumId w:val="4"/>
+  </w:num>
+  <w:num w:numId="14">
+    <w:abstractNumId w:val="9"/>
+  </w:num>
+  <w:num w:numId="15">
+    <w:abstractNumId w:val="18"/>
+  </w:num>
+  <w:num w:numId="16">
+    <w:abstractNumId w:val="24"/>
+  </w:num>
+  <w:num w:numId="17">
+    <w:abstractNumId w:val="12"/>
+  </w:num>
+  <w:num w:numId="18">
+    <w:abstractNumId w:val="23"/>
+  </w:num>
+  <w:num w:numId="19">
+    <w:abstractNumId w:val="8"/>
+  </w:num>
+  <w:num w:numId="20">
+    <w:abstractNumId w:val="19"/>
+  </w:num>
+  <w:num w:numId="21">
+    <w:abstractNumId w:val="16"/>
+  </w:num>
+  <w:num w:numId="22">
+    <w:abstractNumId w:val="14"/>
+  </w:num>
+  <w:num w:numId="23">
+    <w:abstractNumId w:val="15"/>
+  </w:num>
+  <w:num w:numId="24">
+    <w:abstractNumId w:val="17"/>
+  </w:num>
+  <w:num w:numId="25">
+    <w:abstractNumId w:val="21"/>
+  </w:num>
+  <w:num w:numId="26">
     <w:abstractNumId w:val="26"/>
   </w:num>
-  <w:num w:numId="2">
-    <w:abstractNumId w:val="4"/>
-  </w:num>
-  <w:num w:numId="3">
-    <w:abstractNumId w:val="21"/>
-  </w:num>
-  <w:num w:numId="4">
-    <w:abstractNumId w:val="11"/>
-  </w:num>
-  <w:num w:numId="5">
-    <w:abstractNumId w:val="23"/>
-  </w:num>
-  <w:num w:numId="6">
-    <w:abstractNumId w:val="9"/>
-  </w:num>
-  <w:num w:numId="7">
-    <w:abstractNumId w:val="6"/>
-  </w:num>
-  <w:num w:numId="8">
-    <w:abstractNumId w:val="25"/>
-  </w:num>
-  <w:num w:numId="9">
-    <w:abstractNumId w:val="24"/>
-  </w:num>
-  <w:num w:numId="10">
-    <w:abstractNumId w:val="5"/>
-  </w:num>
-  <w:num w:numId="11">
-    <w:abstractNumId w:val="0"/>
-  </w:num>
-  <w:num w:numId="12">
-    <w:abstractNumId w:val="1"/>
-  </w:num>
-  <w:num w:numId="13">
+  <w:num w:numId="27">
     <w:abstractNumId w:val="3"/>
   </w:num>
-  <w:num w:numId="14">
-    <w:abstractNumId w:val="8"/>
-  </w:num>
-  <w:num w:numId="15">
-    <w:abstractNumId w:val="16"/>
-  </w:num>
-  <w:num w:numId="16">
+  <w:num w:numId="28">
     <w:abstractNumId w:val="20"/>
   </w:num>
-  <w:num w:numId="17">
+  <w:num w:numId="29">
     <w:abstractNumId w:val="10"/>
   </w:num>
-  <w:num w:numId="18">
-    <w:abstractNumId w:val="19"/>
-  </w:num>
-  <w:num w:numId="19">
-    <w:abstractNumId w:val="7"/>
-  </w:num>
-  <w:num w:numId="20">
-    <w:abstractNumId w:val="17"/>
-  </w:num>
-  <w:num w:numId="21">
-    <w:abstractNumId w:val="14"/>
-  </w:num>
-  <w:num w:numId="22">
-    <w:abstractNumId w:val="12"/>
-  </w:num>
-  <w:num w:numId="23">
-    <w:abstractNumId w:val="13"/>
-  </w:num>
-  <w:num w:numId="24">
-    <w:abstractNumId w:val="15"/>
-  </w:num>
-  <w:num w:numId="25">
-    <w:abstractNumId w:val="18"/>
-  </w:num>
-  <w:num w:numId="26">
+  <w:num w:numId="30">
     <w:abstractNumId w:val="22"/>
   </w:num>
-  <w:num w:numId="27">
-    <w:abstractNumId w:val="2"/>
+  <w:num w:numId="31">
+    <w:abstractNumId w:val="0"/>
   </w:num>
 </w:numbering>
 </file>
@@ -8693,6 +9169,7 @@
   <w:style w:type="character" w:default="1" w:styleId="DefaultParagraphFont">
     <w:name w:val="Default Paragraph Font"/>
     <w:uiPriority w:val="1"/>
+    <w:semiHidden/>
     <w:unhideWhenUsed/>
   </w:style>
   <w:style w:type="table" w:default="1" w:styleId="TableNormal">
@@ -9367,7 +9844,7 @@
 </file>
 
 <file path=customXml/itemProps1.xml><?xml version="1.0" encoding="utf-8"?>
-<ds:datastoreItem xmlns:ds="http://schemas.openxmlformats.org/officeDocument/2006/customXml" ds:itemID="{3C26BC8E-ADB9-4EFB-B618-EDB001DB2482}">
+<ds:datastoreItem xmlns:ds="http://schemas.openxmlformats.org/officeDocument/2006/customXml" ds:itemID="{B98CBAF7-497A-4583-B37C-52BB0D19B046}">
   <ds:schemaRefs>
     <ds:schemaRef ds:uri="http://schemas.openxmlformats.org/officeDocument/2006/bibliography"/>
   </ds:schemaRefs>

</xml_diff>